<commit_message>
Update 19-03 Atualização no projeto das rainhas
</commit_message>
<xml_diff>
--- a/Relatório.docx
+++ b/Relatório.docx
@@ -341,18 +341,8 @@
           <w:sz w:val="24"/>
           <w:szCs w:val="24"/>
         </w:rPr>
-        <w:t xml:space="preserve">HC Hill </w:t>
-      </w:r>
-      <w:proofErr w:type="spellStart"/>
-      <w:r>
-        <w:rPr>
-          <w:rFonts w:ascii="Times New Roman" w:hAnsi="Times New Roman" w:cs="Times New Roman"/>
-          <w:sz w:val="24"/>
-          <w:szCs w:val="24"/>
-        </w:rPr>
-        <w:t>Climbing</w:t>
-      </w:r>
-      <w:proofErr w:type="spellEnd"/>
+        <w:t>HC Hill Climbing</w:t>
+      </w:r>
       <w:r>
         <w:rPr>
           <w:rFonts w:ascii="Times New Roman" w:hAnsi="Times New Roman" w:cs="Times New Roman"/>
@@ -541,25 +531,7 @@
           <w:sz w:val="24"/>
           <w:szCs w:val="24"/>
         </w:rPr>
-        <w:t xml:space="preserve">, depois decidir se o problema era de maximização ou minimização desta função, para depois aplicarmos um outro algoritmo estudado previamente; o algoritmo adotado para a solução desse problema foi o </w:t>
-      </w:r>
-      <w:proofErr w:type="spellStart"/>
-      <w:r>
-        <w:rPr>
-          <w:rFonts w:ascii="Times New Roman" w:hAnsi="Times New Roman" w:cs="Times New Roman"/>
-          <w:sz w:val="24"/>
-          <w:szCs w:val="24"/>
-        </w:rPr>
-        <w:t>Annealing</w:t>
-      </w:r>
-      <w:proofErr w:type="spellEnd"/>
-      <w:r>
-        <w:rPr>
-          <w:rFonts w:ascii="Times New Roman" w:hAnsi="Times New Roman" w:cs="Times New Roman"/>
-          <w:sz w:val="24"/>
-          <w:szCs w:val="24"/>
-        </w:rPr>
-        <w:t xml:space="preserve"> Heat: Têmpera simulada.</w:t>
+        <w:t>, depois decidir se o problema era de maximização ou minimização desta função, para depois aplicarmos um outro algoritmo estudado previamente; o algoritmo adotado para a solução desse problema foi o Annealing Heat: Têmpera simulada.</w:t>
       </w:r>
     </w:p>
     <w:p>
@@ -804,25 +776,7 @@
           <w:sz w:val="24"/>
           <w:szCs w:val="24"/>
         </w:rPr>
-        <w:t xml:space="preserve">) e o valor do </w:t>
-      </w:r>
-      <w:proofErr w:type="spellStart"/>
-      <w:r>
-        <w:rPr>
-          <w:rFonts w:ascii="Times New Roman" w:hAnsi="Times New Roman" w:cs="Times New Roman"/>
-          <w:sz w:val="24"/>
-          <w:szCs w:val="24"/>
-        </w:rPr>
-        <w:t>hiperparâmetro</w:t>
-      </w:r>
-      <w:proofErr w:type="spellEnd"/>
-      <w:r>
-        <w:rPr>
-          <w:rFonts w:ascii="Times New Roman" w:hAnsi="Times New Roman" w:cs="Times New Roman"/>
-          <w:sz w:val="24"/>
-          <w:szCs w:val="24"/>
-        </w:rPr>
-        <w:t>,</w:t>
+        <w:t>) e o valor do hiperparâmetro,</w:t>
       </w:r>
       <w:r>
         <w:rPr>
@@ -846,25 +800,7 @@
           <w:sz w:val="24"/>
           <w:szCs w:val="24"/>
         </w:rPr>
-        <w:t xml:space="preserve"> (</w:t>
-      </w:r>
-      <w:proofErr w:type="spellStart"/>
-      <w:r>
-        <w:rPr>
-          <w:rFonts w:ascii="Times New Roman" w:hAnsi="Times New Roman" w:cs="Times New Roman"/>
-          <w:sz w:val="24"/>
-          <w:szCs w:val="24"/>
-        </w:rPr>
-        <w:t>DataFrame</w:t>
-      </w:r>
-      <w:proofErr w:type="spellEnd"/>
-      <w:r>
-        <w:rPr>
-          <w:rFonts w:ascii="Times New Roman" w:hAnsi="Times New Roman" w:cs="Times New Roman"/>
-          <w:sz w:val="24"/>
-          <w:szCs w:val="24"/>
-        </w:rPr>
-        <w:t>)</w:t>
+        <w:t xml:space="preserve"> (DataFrame)</w:t>
       </w:r>
       <w:r>
         <w:rPr>
@@ -900,25 +836,7 @@
           <w:sz w:val="24"/>
           <w:szCs w:val="24"/>
         </w:rPr>
-        <w:t xml:space="preserve">o </w:t>
-      </w:r>
-      <w:proofErr w:type="spellStart"/>
-      <w:r>
-        <w:rPr>
-          <w:rFonts w:ascii="Times New Roman" w:hAnsi="Times New Roman" w:cs="Times New Roman"/>
-          <w:sz w:val="24"/>
-          <w:szCs w:val="24"/>
-        </w:rPr>
-        <w:t>DataFrame</w:t>
-      </w:r>
-      <w:proofErr w:type="spellEnd"/>
-      <w:r>
-        <w:rPr>
-          <w:rFonts w:ascii="Times New Roman" w:hAnsi="Times New Roman" w:cs="Times New Roman"/>
-          <w:sz w:val="24"/>
-          <w:szCs w:val="24"/>
-        </w:rPr>
-        <w:t xml:space="preserve"> de resposta que o projeto retorna depois da </w:t>
+        <w:t xml:space="preserve">o DataFrame de resposta que o projeto retorna depois da </w:t>
       </w:r>
       <w:r>
         <w:rPr>
@@ -986,7 +904,6 @@
                 <w:szCs w:val="12"/>
               </w:rPr>
             </w:pPr>
-            <w:proofErr w:type="spellStart"/>
             <w:r>
               <w:rPr>
                 <w:rFonts w:ascii="Courier New" w:hAnsi="Courier New" w:cs="Courier New"/>
@@ -995,18 +912,7 @@
                 <w:sz w:val="12"/>
                 <w:szCs w:val="12"/>
               </w:rPr>
-              <w:t>pt_otimo</w:t>
-            </w:r>
-            <w:proofErr w:type="spellEnd"/>
-            <w:r>
-              <w:rPr>
-                <w:rFonts w:ascii="Courier New" w:hAnsi="Courier New" w:cs="Courier New"/>
-                <w:b/>
-                <w:bCs/>
-                <w:sz w:val="12"/>
-                <w:szCs w:val="12"/>
-              </w:rPr>
-              <w:t>[x]</w:t>
+              <w:t>pt_otimo[x]</w:t>
             </w:r>
           </w:p>
         </w:tc>
@@ -1026,7 +932,6 @@
                 <w:szCs w:val="12"/>
               </w:rPr>
             </w:pPr>
-            <w:proofErr w:type="spellStart"/>
             <w:r>
               <w:rPr>
                 <w:rFonts w:ascii="Courier New" w:hAnsi="Courier New" w:cs="Courier New"/>
@@ -1035,18 +940,7 @@
                 <w:sz w:val="12"/>
                 <w:szCs w:val="12"/>
               </w:rPr>
-              <w:t>pt_otimo</w:t>
-            </w:r>
-            <w:proofErr w:type="spellEnd"/>
-            <w:r>
-              <w:rPr>
-                <w:rFonts w:ascii="Courier New" w:hAnsi="Courier New" w:cs="Courier New"/>
-                <w:b/>
-                <w:bCs/>
-                <w:sz w:val="12"/>
-                <w:szCs w:val="12"/>
-              </w:rPr>
-              <w:t>[y]</w:t>
+              <w:t>pt_otimo[y]</w:t>
             </w:r>
           </w:p>
         </w:tc>
@@ -1074,29 +968,7 @@
                 <w:sz w:val="12"/>
                 <w:szCs w:val="12"/>
               </w:rPr>
-              <w:t>f(</w:t>
-            </w:r>
-            <w:proofErr w:type="spellStart"/>
-            <w:r>
-              <w:rPr>
-                <w:rFonts w:ascii="Courier New" w:hAnsi="Courier New" w:cs="Courier New"/>
-                <w:b/>
-                <w:bCs/>
-                <w:sz w:val="12"/>
-                <w:szCs w:val="12"/>
-              </w:rPr>
-              <w:t>otimo</w:t>
-            </w:r>
-            <w:proofErr w:type="spellEnd"/>
-            <w:r>
-              <w:rPr>
-                <w:rFonts w:ascii="Courier New" w:hAnsi="Courier New" w:cs="Courier New"/>
-                <w:b/>
-                <w:bCs/>
-                <w:sz w:val="12"/>
-                <w:szCs w:val="12"/>
-              </w:rPr>
-              <w:t>)</w:t>
+              <w:t>f(otimo)</w:t>
             </w:r>
           </w:p>
         </w:tc>
@@ -1116,7 +988,6 @@
                 <w:szCs w:val="12"/>
               </w:rPr>
             </w:pPr>
-            <w:proofErr w:type="spellStart"/>
             <w:r>
               <w:rPr>
                 <w:rFonts w:ascii="Courier New" w:hAnsi="Courier New" w:cs="Courier New"/>
@@ -1127,7 +998,6 @@
               </w:rPr>
               <w:t>hiperparametro</w:t>
             </w:r>
-            <w:proofErr w:type="spellEnd"/>
           </w:p>
         </w:tc>
       </w:tr>
@@ -2531,43 +2401,7 @@
                 <w:sz w:val="12"/>
                 <w:szCs w:val="12"/>
               </w:rPr>
-              <w:t xml:space="preserve">[102 </w:t>
-            </w:r>
-            <w:proofErr w:type="spellStart"/>
-            <w:r>
-              <w:rPr>
-                <w:rFonts w:ascii="Courier New" w:hAnsi="Courier New" w:cs="Courier New"/>
-                <w:sz w:val="12"/>
-                <w:szCs w:val="12"/>
-              </w:rPr>
-              <w:t>rows</w:t>
-            </w:r>
-            <w:proofErr w:type="spellEnd"/>
-            <w:r>
-              <w:rPr>
-                <w:rFonts w:ascii="Courier New" w:hAnsi="Courier New" w:cs="Courier New"/>
-                <w:sz w:val="12"/>
-                <w:szCs w:val="12"/>
-              </w:rPr>
-              <w:t xml:space="preserve"> x 4 </w:t>
-            </w:r>
-            <w:proofErr w:type="spellStart"/>
-            <w:r>
-              <w:rPr>
-                <w:rFonts w:ascii="Courier New" w:hAnsi="Courier New" w:cs="Courier New"/>
-                <w:sz w:val="12"/>
-                <w:szCs w:val="12"/>
-              </w:rPr>
-              <w:t>columns</w:t>
-            </w:r>
-            <w:proofErr w:type="spellEnd"/>
-            <w:r>
-              <w:rPr>
-                <w:rFonts w:ascii="Courier New" w:hAnsi="Courier New" w:cs="Courier New"/>
-                <w:sz w:val="12"/>
-                <w:szCs w:val="12"/>
-              </w:rPr>
-              <w:t>]</w:t>
+              <w:t>[102 rows x 4 columns]</w:t>
             </w:r>
           </w:p>
         </w:tc>
@@ -2606,61 +2440,7 @@
           <w:sz w:val="24"/>
           <w:szCs w:val="24"/>
         </w:rPr>
-        <w:t xml:space="preserve">e </w:t>
-      </w:r>
-      <w:proofErr w:type="spellStart"/>
-      <w:r>
-        <w:rPr>
-          <w:rFonts w:ascii="Times New Roman" w:hAnsi="Times New Roman" w:cs="Times New Roman"/>
-          <w:sz w:val="24"/>
-          <w:szCs w:val="24"/>
-        </w:rPr>
-        <w:t>DataFrame</w:t>
-      </w:r>
-      <w:proofErr w:type="spellEnd"/>
-      <w:r>
-        <w:rPr>
-          <w:rFonts w:ascii="Times New Roman" w:hAnsi="Times New Roman" w:cs="Times New Roman"/>
-          <w:sz w:val="24"/>
-          <w:szCs w:val="24"/>
-        </w:rPr>
-        <w:t xml:space="preserve"> de resultado, ele pode ser passado para duas funções no programa, uma para exibir os gráficos interativos na tela, utilizando a biblioteca do </w:t>
-      </w:r>
-      <w:proofErr w:type="spellStart"/>
-      <w:r>
-        <w:rPr>
-          <w:rFonts w:ascii="Times New Roman" w:hAnsi="Times New Roman" w:cs="Times New Roman"/>
-          <w:sz w:val="24"/>
-          <w:szCs w:val="24"/>
-        </w:rPr>
-        <w:t>Matplotlib</w:t>
-      </w:r>
-      <w:proofErr w:type="spellEnd"/>
-      <w:r>
-        <w:rPr>
-          <w:rFonts w:ascii="Times New Roman" w:hAnsi="Times New Roman" w:cs="Times New Roman"/>
-          <w:sz w:val="24"/>
-          <w:szCs w:val="24"/>
-        </w:rPr>
-        <w:t xml:space="preserve"> ou a outra que salva os arquivos de imagens em arquivos ‘.png’ e ‘.gif’ e os resultados do </w:t>
-      </w:r>
-      <w:proofErr w:type="spellStart"/>
-      <w:r>
-        <w:rPr>
-          <w:rFonts w:ascii="Times New Roman" w:hAnsi="Times New Roman" w:cs="Times New Roman"/>
-          <w:sz w:val="24"/>
-          <w:szCs w:val="24"/>
-        </w:rPr>
-        <w:t>DataFrame</w:t>
-      </w:r>
-      <w:proofErr w:type="spellEnd"/>
-      <w:r>
-        <w:rPr>
-          <w:rFonts w:ascii="Times New Roman" w:hAnsi="Times New Roman" w:cs="Times New Roman"/>
-          <w:sz w:val="24"/>
-          <w:szCs w:val="24"/>
-        </w:rPr>
-        <w:t xml:space="preserve"> em arquivos ‘</w:t>
+        <w:t>e DataFrame de resultado, ele pode ser passado para duas funções no programa, uma para exibir os gráficos interativos na tela, utilizando a biblioteca do Matplotlib ou a outra que salva os arquivos de imagens em arquivos ‘.png’ e ‘.gif’ e os resultados do DataFrame em arquivos ‘</w:t>
       </w:r>
       <w:r>
         <w:rPr>
@@ -2670,23 +2450,13 @@
         </w:rPr>
         <w:t>.</w:t>
       </w:r>
-      <w:proofErr w:type="spellStart"/>
-      <w:r>
-        <w:rPr>
-          <w:rFonts w:ascii="Times New Roman" w:hAnsi="Times New Roman" w:cs="Times New Roman"/>
-          <w:sz w:val="24"/>
-          <w:szCs w:val="24"/>
-        </w:rPr>
-        <w:t>csv</w:t>
-      </w:r>
-      <w:proofErr w:type="spellEnd"/>
-      <w:r>
-        <w:rPr>
-          <w:rFonts w:ascii="Times New Roman" w:hAnsi="Times New Roman" w:cs="Times New Roman"/>
-          <w:sz w:val="24"/>
-          <w:szCs w:val="24"/>
-        </w:rPr>
-        <w:t>’.</w:t>
+      <w:r>
+        <w:rPr>
+          <w:rFonts w:ascii="Times New Roman" w:hAnsi="Times New Roman" w:cs="Times New Roman"/>
+          <w:sz w:val="24"/>
+          <w:szCs w:val="24"/>
+        </w:rPr>
+        <w:t>csv’.</w:t>
       </w:r>
     </w:p>
     <w:p>
@@ -2999,10 +2769,10 @@
           <w:szCs w:val="24"/>
         </w:rPr>
         <w:drawing>
-          <wp:inline distT="0" distB="0" distL="0" distR="0" wp14:anchorId="047CBD5C" wp14:editId="573D52EA">
+          <wp:inline distT="0" distB="0" distL="0" distR="0" wp14:anchorId="457991E0" wp14:editId="520B4DC3">
             <wp:extent cx="982800" cy="738000"/>
             <wp:effectExtent l="0" t="0" r="8255" b="5080"/>
-            <wp:docPr id="902884917" name="Funcao1.1-HC.png" descr="Gráfico, Gráfico de superfície&#10;&#10;Descrição gerada automaticamente"/>
+            <wp:docPr id="890879106" name="Imagem 4" descr="Gráfico, Gráfico de superfície&#10;&#10;Descrição gerada automaticamente"/>
             <wp:cNvGraphicFramePr>
               <a:graphicFrameLocks xmlns:a="http://schemas.openxmlformats.org/drawingml/2006/main" noChangeAspect="1"/>
             </wp:cNvGraphicFramePr>
@@ -3010,11 +2780,17 @@
               <a:graphicData uri="http://schemas.openxmlformats.org/drawingml/2006/picture">
                 <pic:pic xmlns:pic="http://schemas.openxmlformats.org/drawingml/2006/picture">
                   <pic:nvPicPr>
-                    <pic:cNvPr id="902884917" name="Funcao1.1-HC.png" descr="Gráfico, Gráfico de superfície&#10;&#10;Descrição gerada automaticamente"/>
+                    <pic:cNvPr id="890879106" name="Imagem 4" descr="Gráfico, Gráfico de superfície&#10;&#10;Descrição gerada automaticamente"/>
                     <pic:cNvPicPr/>
                   </pic:nvPicPr>
                   <pic:blipFill>
-                    <a:blip r:link="rId5"/>
+                    <a:blip r:embed="rId5" cstate="print">
+                      <a:extLst>
+                        <a:ext uri="{28A0092B-C50C-407E-A947-70E740481C1C}">
+                          <a14:useLocalDpi xmlns:a14="http://schemas.microsoft.com/office/drawing/2010/main" val="0"/>
+                        </a:ext>
+                      </a:extLst>
+                    </a:blip>
                     <a:stretch>
                       <a:fillRect/>
                     </a:stretch>
@@ -3042,10 +2818,10 @@
           <w:szCs w:val="24"/>
         </w:rPr>
         <w:drawing>
-          <wp:inline distT="0" distB="0" distL="0" distR="0" wp14:anchorId="097848BC" wp14:editId="66A2BF56">
+          <wp:inline distT="0" distB="0" distL="0" distR="0" wp14:anchorId="517D99A1" wp14:editId="7F35E7D2">
             <wp:extent cx="982800" cy="738000"/>
             <wp:effectExtent l="0" t="0" r="8255" b="5080"/>
-            <wp:docPr id="1139874636" name="Funcao1.2-LRS.png" descr="Gráfico, Gráfico de superfície&#10;&#10;Descrição gerada automaticamente"/>
+            <wp:docPr id="2098899623" name="Imagem 5" descr="Gráfico, Gráfico de superfície&#10;&#10;Descrição gerada automaticamente"/>
             <wp:cNvGraphicFramePr>
               <a:graphicFrameLocks xmlns:a="http://schemas.openxmlformats.org/drawingml/2006/main" noChangeAspect="1"/>
             </wp:cNvGraphicFramePr>
@@ -3053,11 +2829,17 @@
               <a:graphicData uri="http://schemas.openxmlformats.org/drawingml/2006/picture">
                 <pic:pic xmlns:pic="http://schemas.openxmlformats.org/drawingml/2006/picture">
                   <pic:nvPicPr>
-                    <pic:cNvPr id="1139874636" name="Funcao1.2-LRS.png" descr="Gráfico, Gráfico de superfície&#10;&#10;Descrição gerada automaticamente"/>
+                    <pic:cNvPr id="2098899623" name="Imagem 5" descr="Gráfico, Gráfico de superfície&#10;&#10;Descrição gerada automaticamente"/>
                     <pic:cNvPicPr/>
                   </pic:nvPicPr>
                   <pic:blipFill>
-                    <a:blip r:link="rId6"/>
+                    <a:blip r:embed="rId6" cstate="print">
+                      <a:extLst>
+                        <a:ext uri="{28A0092B-C50C-407E-A947-70E740481C1C}">
+                          <a14:useLocalDpi xmlns:a14="http://schemas.microsoft.com/office/drawing/2010/main" val="0"/>
+                        </a:ext>
+                      </a:extLst>
+                    </a:blip>
                     <a:stretch>
                       <a:fillRect/>
                     </a:stretch>
@@ -3085,10 +2867,10 @@
           <w:szCs w:val="24"/>
         </w:rPr>
         <w:drawing>
-          <wp:inline distT="0" distB="0" distL="0" distR="0" wp14:anchorId="672678DC" wp14:editId="0C932867">
+          <wp:inline distT="0" distB="0" distL="0" distR="0" wp14:anchorId="5232B5AE" wp14:editId="6A209661">
             <wp:extent cx="982800" cy="738000"/>
             <wp:effectExtent l="0" t="0" r="8255" b="5080"/>
-            <wp:docPr id="171397878" name="Funcao1.3-GRS.png" descr="Gráfico, Gráfico de superfície&#10;&#10;Descrição gerada automaticamente"/>
+            <wp:docPr id="631554992" name="Imagem 6" descr="Gráfico, Gráfico de superfície&#10;&#10;Descrição gerada automaticamente"/>
             <wp:cNvGraphicFramePr>
               <a:graphicFrameLocks xmlns:a="http://schemas.openxmlformats.org/drawingml/2006/main" noChangeAspect="1"/>
             </wp:cNvGraphicFramePr>
@@ -3096,11 +2878,17 @@
               <a:graphicData uri="http://schemas.openxmlformats.org/drawingml/2006/picture">
                 <pic:pic xmlns:pic="http://schemas.openxmlformats.org/drawingml/2006/picture">
                   <pic:nvPicPr>
-                    <pic:cNvPr id="171397878" name="Funcao1.3-GRS.png" descr="Gráfico, Gráfico de superfície&#10;&#10;Descrição gerada automaticamente"/>
+                    <pic:cNvPr id="631554992" name="Imagem 6" descr="Gráfico, Gráfico de superfície&#10;&#10;Descrição gerada automaticamente"/>
                     <pic:cNvPicPr/>
                   </pic:nvPicPr>
                   <pic:blipFill>
-                    <a:blip r:link="rId7"/>
+                    <a:blip r:embed="rId7" cstate="print">
+                      <a:extLst>
+                        <a:ext uri="{28A0092B-C50C-407E-A947-70E740481C1C}">
+                          <a14:useLocalDpi xmlns:a14="http://schemas.microsoft.com/office/drawing/2010/main" val="0"/>
+                        </a:ext>
+                      </a:extLst>
+                    </a:blip>
                     <a:stretch>
                       <a:fillRect/>
                     </a:stretch>
@@ -3146,20 +2934,8 @@
           <w:sz w:val="14"/>
           <w:szCs w:val="14"/>
         </w:rPr>
-        <w:t xml:space="preserve">Hill </w:t>
-      </w:r>
-      <w:proofErr w:type="spellStart"/>
-      <w:r>
-        <w:rPr>
-          <w:rFonts w:ascii="Times New Roman" w:hAnsi="Times New Roman" w:cs="Times New Roman"/>
-          <w:b/>
-          <w:bCs/>
-          <w:sz w:val="14"/>
-          <w:szCs w:val="14"/>
-        </w:rPr>
-        <w:t>Climbing</w:t>
-      </w:r>
-      <w:proofErr w:type="spellEnd"/>
+        <w:t>Hill Climbing</w:t>
+      </w:r>
       <w:r>
         <w:rPr>
           <w:rFonts w:ascii="Times New Roman" w:hAnsi="Times New Roman" w:cs="Times New Roman"/>
@@ -3232,7 +3008,7 @@
           <w:sz w:val="14"/>
           <w:szCs w:val="14"/>
         </w:rPr>
-        <w:t>0.7368</w:t>
+        <w:t>0.9630</w:t>
       </w:r>
       <w:r>
         <w:rPr>
@@ -3294,7 +3070,7 @@
           <w:sz w:val="14"/>
           <w:szCs w:val="14"/>
         </w:rPr>
-        <w:t>(-0.0000, 0.0014)</w:t>
+        <w:t>(0.0005, 0.0001)</w:t>
       </w:r>
       <w:r>
         <w:rPr>
@@ -3328,7 +3104,7 @@
           <w:sz w:val="14"/>
           <w:szCs w:val="14"/>
         </w:rPr>
-        <w:t>(-0.0002, -0.0004)</w:t>
+        <w:t>(-0.0003, 0.0000)</w:t>
       </w:r>
       <w:r>
         <w:rPr>
@@ -3362,7 +3138,7 @@
           <w:sz w:val="14"/>
           <w:szCs w:val="14"/>
         </w:rPr>
-        <w:t>(-0.1063, 0.0507)</w:t>
+        <w:t>(-0.2356, -0.5280)</w:t>
       </w:r>
     </w:p>
     <w:p>
@@ -3529,7 +3305,7 @@
           <w:sz w:val="14"/>
           <w:szCs w:val="14"/>
         </w:rPr>
-        <w:t>0.0139</w:t>
+        <w:t>0.3343</w:t>
       </w:r>
     </w:p>
     <w:p>
@@ -3852,10 +3628,10 @@
           <w:szCs w:val="24"/>
         </w:rPr>
         <w:drawing>
-          <wp:inline distT="0" distB="0" distL="0" distR="0" wp14:anchorId="14BFF6EF" wp14:editId="7E178A78">
+          <wp:inline distT="0" distB="0" distL="0" distR="0" wp14:anchorId="6BC2685F" wp14:editId="6827D726">
             <wp:extent cx="982800" cy="738000"/>
             <wp:effectExtent l="0" t="0" r="8255" b="5080"/>
-            <wp:docPr id="2058221846" name="Funcao2.1-HC.png" descr="Gráfico, Gráfico de superfície&#10;&#10;Descrição gerada automaticamente"/>
+            <wp:docPr id="1155198247" name="Imagem 1" descr="Gráfico, Gráfico de superfície&#10;&#10;Descrição gerada automaticamente"/>
             <wp:cNvGraphicFramePr>
               <a:graphicFrameLocks xmlns:a="http://schemas.openxmlformats.org/drawingml/2006/main" noChangeAspect="1"/>
             </wp:cNvGraphicFramePr>
@@ -3863,11 +3639,17 @@
               <a:graphicData uri="http://schemas.openxmlformats.org/drawingml/2006/picture">
                 <pic:pic xmlns:pic="http://schemas.openxmlformats.org/drawingml/2006/picture">
                   <pic:nvPicPr>
-                    <pic:cNvPr id="2058221846" name="Funcao2.1-HC.png" descr="Gráfico, Gráfico de superfície&#10;&#10;Descrição gerada automaticamente"/>
+                    <pic:cNvPr id="1155198247" name="Imagem 1" descr="Gráfico, Gráfico de superfície&#10;&#10;Descrição gerada automaticamente"/>
                     <pic:cNvPicPr/>
                   </pic:nvPicPr>
                   <pic:blipFill>
-                    <a:blip r:link="rId8"/>
+                    <a:blip r:embed="rId8" cstate="print">
+                      <a:extLst>
+                        <a:ext uri="{28A0092B-C50C-407E-A947-70E740481C1C}">
+                          <a14:useLocalDpi xmlns:a14="http://schemas.microsoft.com/office/drawing/2010/main" val="0"/>
+                        </a:ext>
+                      </a:extLst>
+                    </a:blip>
                     <a:stretch>
                       <a:fillRect/>
                     </a:stretch>
@@ -3895,10 +3677,10 @@
           <w:szCs w:val="24"/>
         </w:rPr>
         <w:drawing>
-          <wp:inline distT="0" distB="0" distL="0" distR="0" wp14:anchorId="1F65F858" wp14:editId="6828297C">
+          <wp:inline distT="0" distB="0" distL="0" distR="0" wp14:anchorId="5BAD2684" wp14:editId="5AD2E854">
             <wp:extent cx="982800" cy="738000"/>
             <wp:effectExtent l="0" t="0" r="8255" b="5080"/>
-            <wp:docPr id="1850821678" name="Funcao2.2-LRS.png" descr="Gráfico, Gráfico de superfície&#10;&#10;Descrição gerada automaticamente"/>
+            <wp:docPr id="1461731222" name="Imagem 2" descr="Gráfico, Gráfico de superfície&#10;&#10;Descrição gerada automaticamente"/>
             <wp:cNvGraphicFramePr>
               <a:graphicFrameLocks xmlns:a="http://schemas.openxmlformats.org/drawingml/2006/main" noChangeAspect="1"/>
             </wp:cNvGraphicFramePr>
@@ -3906,11 +3688,17 @@
               <a:graphicData uri="http://schemas.openxmlformats.org/drawingml/2006/picture">
                 <pic:pic xmlns:pic="http://schemas.openxmlformats.org/drawingml/2006/picture">
                   <pic:nvPicPr>
-                    <pic:cNvPr id="1850821678" name="Funcao2.2-LRS.png" descr="Gráfico, Gráfico de superfície&#10;&#10;Descrição gerada automaticamente"/>
+                    <pic:cNvPr id="1461731222" name="Imagem 2" descr="Gráfico, Gráfico de superfície&#10;&#10;Descrição gerada automaticamente"/>
                     <pic:cNvPicPr/>
                   </pic:nvPicPr>
                   <pic:blipFill>
-                    <a:blip r:link="rId9"/>
+                    <a:blip r:embed="rId9" cstate="print">
+                      <a:extLst>
+                        <a:ext uri="{28A0092B-C50C-407E-A947-70E740481C1C}">
+                          <a14:useLocalDpi xmlns:a14="http://schemas.microsoft.com/office/drawing/2010/main" val="0"/>
+                        </a:ext>
+                      </a:extLst>
+                    </a:blip>
                     <a:stretch>
                       <a:fillRect/>
                     </a:stretch>
@@ -3938,10 +3726,10 @@
           <w:szCs w:val="24"/>
         </w:rPr>
         <w:drawing>
-          <wp:inline distT="0" distB="0" distL="0" distR="0" wp14:anchorId="56A6EA56" wp14:editId="67CC58AE">
+          <wp:inline distT="0" distB="0" distL="0" distR="0" wp14:anchorId="33887CB4" wp14:editId="331C2C0E">
             <wp:extent cx="982800" cy="738000"/>
             <wp:effectExtent l="0" t="0" r="8255" b="5080"/>
-            <wp:docPr id="814149669" name="Funcao2.3-GRS.png" descr="Gráfico, Gráfico de superfície&#10;&#10;Descrição gerada automaticamente"/>
+            <wp:docPr id="421633853" name="Imagem 3" descr="Gráfico, Gráfico de superfície&#10;&#10;Descrição gerada automaticamente"/>
             <wp:cNvGraphicFramePr>
               <a:graphicFrameLocks xmlns:a="http://schemas.openxmlformats.org/drawingml/2006/main" noChangeAspect="1"/>
             </wp:cNvGraphicFramePr>
@@ -3949,11 +3737,17 @@
               <a:graphicData uri="http://schemas.openxmlformats.org/drawingml/2006/picture">
                 <pic:pic xmlns:pic="http://schemas.openxmlformats.org/drawingml/2006/picture">
                   <pic:nvPicPr>
-                    <pic:cNvPr id="814149669" name="Funcao2.3-GRS.png" descr="Gráfico, Gráfico de superfície&#10;&#10;Descrição gerada automaticamente"/>
+                    <pic:cNvPr id="421633853" name="Imagem 3" descr="Gráfico, Gráfico de superfície&#10;&#10;Descrição gerada automaticamente"/>
                     <pic:cNvPicPr/>
                   </pic:nvPicPr>
                   <pic:blipFill>
-                    <a:blip r:link="rId10"/>
+                    <a:blip r:embed="rId10" cstate="print">
+                      <a:extLst>
+                        <a:ext uri="{28A0092B-C50C-407E-A947-70E740481C1C}">
+                          <a14:useLocalDpi xmlns:a14="http://schemas.microsoft.com/office/drawing/2010/main" val="0"/>
+                        </a:ext>
+                      </a:extLst>
+                    </a:blip>
                     <a:stretch>
                       <a:fillRect/>
                     </a:stretch>
@@ -3999,20 +3793,8 @@
           <w:sz w:val="14"/>
           <w:szCs w:val="14"/>
         </w:rPr>
-        <w:t xml:space="preserve">Hill </w:t>
-      </w:r>
-      <w:proofErr w:type="spellStart"/>
-      <w:r>
-        <w:rPr>
-          <w:rFonts w:ascii="Times New Roman" w:hAnsi="Times New Roman" w:cs="Times New Roman"/>
-          <w:b/>
-          <w:bCs/>
-          <w:sz w:val="14"/>
-          <w:szCs w:val="14"/>
-        </w:rPr>
-        <w:t>Climbing</w:t>
-      </w:r>
-      <w:proofErr w:type="spellEnd"/>
+        <w:t>Hill Climbing</w:t>
+      </w:r>
       <w:r>
         <w:rPr>
           <w:rFonts w:ascii="Times New Roman" w:hAnsi="Times New Roman" w:cs="Times New Roman"/>
@@ -4085,7 +3867,7 @@
           <w:sz w:val="14"/>
           <w:szCs w:val="14"/>
         </w:rPr>
-        <w:t>0.1428</w:t>
+        <w:t>0.2729</w:t>
       </w:r>
       <w:r>
         <w:rPr>
@@ -4147,7 +3929,7 @@
           <w:sz w:val="14"/>
           <w:szCs w:val="14"/>
         </w:rPr>
-        <w:t>(0.0112, 0.0105)</w:t>
+        <w:t>(0.0108, 0.0094)</w:t>
       </w:r>
       <w:r>
         <w:rPr>
@@ -4181,7 +3963,7 @@
           <w:sz w:val="14"/>
           <w:szCs w:val="14"/>
         </w:rPr>
-        <w:t>(1.6969, 1.6969)</w:t>
+        <w:t>(1.6974, 1.6973)</w:t>
       </w:r>
       <w:r>
         <w:rPr>
@@ -4215,7 +3997,7 @@
           <w:sz w:val="14"/>
           <w:szCs w:val="14"/>
         </w:rPr>
-        <w:t>(1.6982, 1.7092)</w:t>
+        <w:t>(1.6993, 1.7005)</w:t>
       </w:r>
     </w:p>
     <w:p>
@@ -4379,7 +4161,7 @@
           <w:sz w:val="14"/>
           <w:szCs w:val="14"/>
         </w:rPr>
-        <w:t>2.0028</w:t>
+        <w:t>2.0031</w:t>
       </w:r>
     </w:p>
     <w:p>
@@ -4508,25 +4290,7 @@
           <w:sz w:val="24"/>
           <w:szCs w:val="24"/>
         </w:rPr>
-        <w:t>) =</w:t>
-      </w:r>
-      <w:r>
-        <w:rPr>
-          <w:rFonts w:ascii="Times New Roman" w:hAnsi="Times New Roman" w:cs="Times New Roman"/>
-          <w:kern w:val="0"/>
-          <w:sz w:val="24"/>
-          <w:szCs w:val="24"/>
-        </w:rPr>
-        <w:t xml:space="preserve"> </w:t>
-      </w:r>
-      <w:r>
-        <w:rPr>
-          <w:rFonts w:ascii="Times New Roman" w:hAnsi="Times New Roman" w:cs="Times New Roman"/>
-          <w:kern w:val="0"/>
-          <w:sz w:val="24"/>
-          <w:szCs w:val="24"/>
-        </w:rPr>
-        <w:t>,</w:t>
+        <w:t>) = ,</w:t>
       </w:r>
     </w:p>
     <w:p>
@@ -4591,47 +4355,7 @@
           <w:szCs w:val="24"/>
           <w14:ligatures w14:val="none"/>
         </w:rPr>
-        <w:t xml:space="preserve"> ϵ [-</w:t>
-      </w:r>
-      <w:r>
-        <w:rPr>
-          <w:rFonts w:ascii="Times New Roman" w:hAnsi="Times New Roman" w:cs="Times New Roman"/>
-          <w:kern w:val="0"/>
-          <w:sz w:val="24"/>
-          <w:szCs w:val="24"/>
-          <w14:ligatures w14:val="none"/>
-        </w:rPr>
-        <w:t>8</w:t>
-      </w:r>
-      <w:r>
-        <w:rPr>
-          <w:rFonts w:ascii="Times New Roman" w:hAnsi="Times New Roman" w:cs="Times New Roman"/>
-          <w:kern w:val="0"/>
-          <w:sz w:val="24"/>
-          <w:szCs w:val="24"/>
-          <w14:ligatures w14:val="none"/>
-        </w:rPr>
-        <w:t xml:space="preserve">, </w:t>
-      </w:r>
-      <w:r>
-        <w:rPr>
-          <w:rFonts w:ascii="Times New Roman" w:hAnsi="Times New Roman" w:cs="Times New Roman"/>
-          <w:kern w:val="0"/>
-          <w:sz w:val="24"/>
-          <w:szCs w:val="24"/>
-          <w14:ligatures w14:val="none"/>
-        </w:rPr>
-        <w:t>8</w:t>
-      </w:r>
-      <w:r>
-        <w:rPr>
-          <w:rFonts w:ascii="Times New Roman" w:hAnsi="Times New Roman" w:cs="Times New Roman"/>
-          <w:kern w:val="0"/>
-          <w:sz w:val="24"/>
-          <w:szCs w:val="24"/>
-          <w14:ligatures w14:val="none"/>
-        </w:rPr>
-        <w:t>]</w:t>
+        <w:t xml:space="preserve"> ϵ [-8, 8]</w:t>
       </w:r>
     </w:p>
     <w:p>
@@ -4653,10 +4377,10 @@
           <w:szCs w:val="24"/>
         </w:rPr>
         <w:drawing>
-          <wp:inline distT="0" distB="0" distL="0" distR="0" wp14:anchorId="43FB0C2B" wp14:editId="46A3A8FB">
+          <wp:inline distT="0" distB="0" distL="0" distR="0" wp14:anchorId="13A3EBFE" wp14:editId="74170B5F">
             <wp:extent cx="982800" cy="738000"/>
             <wp:effectExtent l="0" t="0" r="8255" b="5080"/>
-            <wp:docPr id="553265579" name="Funcao3.1-HC.png" descr="Gráfico, Gráfico de superfície&#10;&#10;Descrição gerada automaticamente"/>
+            <wp:docPr id="1412032832" name="Imagem 4" descr="Gráfico, Gráfico de superfície&#10;&#10;Descrição gerada automaticamente"/>
             <wp:cNvGraphicFramePr>
               <a:graphicFrameLocks xmlns:a="http://schemas.openxmlformats.org/drawingml/2006/main" noChangeAspect="1"/>
             </wp:cNvGraphicFramePr>
@@ -4664,11 +4388,17 @@
               <a:graphicData uri="http://schemas.openxmlformats.org/drawingml/2006/picture">
                 <pic:pic xmlns:pic="http://schemas.openxmlformats.org/drawingml/2006/picture">
                   <pic:nvPicPr>
-                    <pic:cNvPr id="553265579" name="Funcao3.1-HC.png" descr="Gráfico, Gráfico de superfície&#10;&#10;Descrição gerada automaticamente"/>
+                    <pic:cNvPr id="1412032832" name="Imagem 4" descr="Gráfico, Gráfico de superfície&#10;&#10;Descrição gerada automaticamente"/>
                     <pic:cNvPicPr/>
                   </pic:nvPicPr>
                   <pic:blipFill>
-                    <a:blip r:link="rId11"/>
+                    <a:blip r:embed="rId11" cstate="print">
+                      <a:extLst>
+                        <a:ext uri="{28A0092B-C50C-407E-A947-70E740481C1C}">
+                          <a14:useLocalDpi xmlns:a14="http://schemas.microsoft.com/office/drawing/2010/main" val="0"/>
+                        </a:ext>
+                      </a:extLst>
+                    </a:blip>
                     <a:stretch>
                       <a:fillRect/>
                     </a:stretch>
@@ -4696,10 +4426,10 @@
           <w:szCs w:val="24"/>
         </w:rPr>
         <w:drawing>
-          <wp:inline distT="0" distB="0" distL="0" distR="0" wp14:anchorId="37045507" wp14:editId="0F967177">
+          <wp:inline distT="0" distB="0" distL="0" distR="0" wp14:anchorId="47938D7B" wp14:editId="3B8B8FC3">
             <wp:extent cx="982800" cy="738000"/>
             <wp:effectExtent l="0" t="0" r="8255" b="5080"/>
-            <wp:docPr id="1529692987" name="Funcao3.2-LRS.png" descr="Gráfico&#10;&#10;Descrição gerada automaticamente"/>
+            <wp:docPr id="220108976" name="Imagem 5" descr="Gráfico, Gráfico de superfície&#10;&#10;Descrição gerada automaticamente"/>
             <wp:cNvGraphicFramePr>
               <a:graphicFrameLocks xmlns:a="http://schemas.openxmlformats.org/drawingml/2006/main" noChangeAspect="1"/>
             </wp:cNvGraphicFramePr>
@@ -4707,11 +4437,17 @@
               <a:graphicData uri="http://schemas.openxmlformats.org/drawingml/2006/picture">
                 <pic:pic xmlns:pic="http://schemas.openxmlformats.org/drawingml/2006/picture">
                   <pic:nvPicPr>
-                    <pic:cNvPr id="1529692987" name="Funcao3.2-LRS.png" descr="Gráfico&#10;&#10;Descrição gerada automaticamente"/>
+                    <pic:cNvPr id="220108976" name="Imagem 5" descr="Gráfico, Gráfico de superfície&#10;&#10;Descrição gerada automaticamente"/>
                     <pic:cNvPicPr/>
                   </pic:nvPicPr>
                   <pic:blipFill>
-                    <a:blip r:link="rId12"/>
+                    <a:blip r:embed="rId12" cstate="print">
+                      <a:extLst>
+                        <a:ext uri="{28A0092B-C50C-407E-A947-70E740481C1C}">
+                          <a14:useLocalDpi xmlns:a14="http://schemas.microsoft.com/office/drawing/2010/main" val="0"/>
+                        </a:ext>
+                      </a:extLst>
+                    </a:blip>
                     <a:stretch>
                       <a:fillRect/>
                     </a:stretch>
@@ -4739,10 +4475,10 @@
           <w:szCs w:val="24"/>
         </w:rPr>
         <w:drawing>
-          <wp:inline distT="0" distB="0" distL="0" distR="0" wp14:anchorId="614BE02B" wp14:editId="198B9243">
+          <wp:inline distT="0" distB="0" distL="0" distR="0" wp14:anchorId="01C3AF5A" wp14:editId="4E0BF38F">
             <wp:extent cx="982800" cy="738000"/>
             <wp:effectExtent l="0" t="0" r="8255" b="5080"/>
-            <wp:docPr id="1276481965" name="Funcao3.3-GRS.png" descr="Gráfico&#10;&#10;Descrição gerada automaticamente"/>
+            <wp:docPr id="1283302244" name="Imagem 6" descr="Gráfico, Gráfico de superfície&#10;&#10;Descrição gerada automaticamente"/>
             <wp:cNvGraphicFramePr>
               <a:graphicFrameLocks xmlns:a="http://schemas.openxmlformats.org/drawingml/2006/main" noChangeAspect="1"/>
             </wp:cNvGraphicFramePr>
@@ -4750,11 +4486,17 @@
               <a:graphicData uri="http://schemas.openxmlformats.org/drawingml/2006/picture">
                 <pic:pic xmlns:pic="http://schemas.openxmlformats.org/drawingml/2006/picture">
                   <pic:nvPicPr>
-                    <pic:cNvPr id="1276481965" name="Funcao3.3-GRS.png" descr="Gráfico&#10;&#10;Descrição gerada automaticamente"/>
+                    <pic:cNvPr id="1283302244" name="Imagem 6" descr="Gráfico, Gráfico de superfície&#10;&#10;Descrição gerada automaticamente"/>
                     <pic:cNvPicPr/>
                   </pic:nvPicPr>
                   <pic:blipFill>
-                    <a:blip r:link="rId13"/>
+                    <a:blip r:embed="rId13" cstate="print">
+                      <a:extLst>
+                        <a:ext uri="{28A0092B-C50C-407E-A947-70E740481C1C}">
+                          <a14:useLocalDpi xmlns:a14="http://schemas.microsoft.com/office/drawing/2010/main" val="0"/>
+                        </a:ext>
+                      </a:extLst>
+                    </a:blip>
                     <a:stretch>
                       <a:fillRect/>
                     </a:stretch>
@@ -4800,20 +4542,8 @@
           <w:sz w:val="14"/>
           <w:szCs w:val="14"/>
         </w:rPr>
-        <w:t xml:space="preserve">Hill </w:t>
-      </w:r>
-      <w:proofErr w:type="spellStart"/>
-      <w:r>
-        <w:rPr>
-          <w:rFonts w:ascii="Times New Roman" w:hAnsi="Times New Roman" w:cs="Times New Roman"/>
-          <w:b/>
-          <w:bCs/>
-          <w:sz w:val="14"/>
-          <w:szCs w:val="14"/>
-        </w:rPr>
-        <w:t>Climbing</w:t>
-      </w:r>
-      <w:proofErr w:type="spellEnd"/>
+        <w:t>Hill Climbing</w:t>
+      </w:r>
       <w:r>
         <w:rPr>
           <w:rFonts w:ascii="Times New Roman" w:hAnsi="Times New Roman" w:cs="Times New Roman"/>
@@ -4886,7 +4616,7 @@
           <w:sz w:val="14"/>
           <w:szCs w:val="14"/>
         </w:rPr>
-        <w:t>0.8471</w:t>
+        <w:t>0.2847</w:t>
       </w:r>
       <w:r>
         <w:rPr>
@@ -4948,7 +4678,7 @@
           <w:sz w:val="14"/>
           <w:szCs w:val="14"/>
         </w:rPr>
-        <w:t>(-7.9941, -7.9911)</w:t>
+        <w:t>(-7.9955, -7.9966)</w:t>
       </w:r>
       <w:r>
         <w:rPr>
@@ -4982,7 +4712,7 @@
           <w:sz w:val="14"/>
           <w:szCs w:val="14"/>
         </w:rPr>
-        <w:t>(-0.0000, 0.0000)</w:t>
+        <w:t>(0.0002, -0.0001)</w:t>
       </w:r>
       <w:r>
         <w:rPr>
@@ -5016,7 +4746,7 @@
           <w:sz w:val="14"/>
           <w:szCs w:val="14"/>
         </w:rPr>
-        <w:t>(-0.0259, 0.0154)</w:t>
+        <w:t>(0.0279, -0.0283)</w:t>
       </w:r>
     </w:p>
     <w:p>
@@ -5076,7 +4806,7 @@
           <w:sz w:val="14"/>
           <w:szCs w:val="14"/>
         </w:rPr>
-        <w:t>15.9591</w:t>
+        <w:t>15.9597</w:t>
       </w:r>
       <w:r>
         <w:rPr>
@@ -5128,7 +4858,7 @@
           <w:sz w:val="14"/>
           <w:szCs w:val="14"/>
         </w:rPr>
-        <w:t>0.0001</w:t>
+        <w:t>0.0005</w:t>
       </w:r>
       <w:r>
         <w:rPr>
@@ -5180,7 +4910,7 @@
           <w:sz w:val="14"/>
           <w:szCs w:val="14"/>
         </w:rPr>
-        <w:t>0.1091</w:t>
+        <w:t>0.1541</w:t>
       </w:r>
     </w:p>
     <w:p>
@@ -5309,25 +5039,7 @@
           <w:sz w:val="24"/>
           <w:szCs w:val="24"/>
         </w:rPr>
-        <w:t>) =</w:t>
-      </w:r>
-      <w:r>
-        <w:rPr>
-          <w:rFonts w:ascii="Times New Roman" w:hAnsi="Times New Roman" w:cs="Times New Roman"/>
-          <w:kern w:val="0"/>
-          <w:sz w:val="24"/>
-          <w:szCs w:val="24"/>
-        </w:rPr>
-        <w:t xml:space="preserve"> </w:t>
-      </w:r>
-      <w:r>
-        <w:rPr>
-          <w:rFonts w:ascii="Times New Roman" w:hAnsi="Times New Roman" w:cs="Times New Roman"/>
-          <w:kern w:val="0"/>
-          <w:sz w:val="24"/>
-          <w:szCs w:val="24"/>
-        </w:rPr>
-        <w:t>,</w:t>
+        <w:t>) = ,</w:t>
       </w:r>
     </w:p>
     <w:p>
@@ -5392,47 +5104,7 @@
           <w:szCs w:val="24"/>
           <w14:ligatures w14:val="none"/>
         </w:rPr>
-        <w:t xml:space="preserve"> ϵ [-</w:t>
-      </w:r>
-      <w:r>
-        <w:rPr>
-          <w:rFonts w:ascii="Times New Roman" w:hAnsi="Times New Roman" w:cs="Times New Roman"/>
-          <w:kern w:val="0"/>
-          <w:sz w:val="24"/>
-          <w:szCs w:val="24"/>
-          <w14:ligatures w14:val="none"/>
-        </w:rPr>
-        <w:t>5.12</w:t>
-      </w:r>
-      <w:r>
-        <w:rPr>
-          <w:rFonts w:ascii="Times New Roman" w:hAnsi="Times New Roman" w:cs="Times New Roman"/>
-          <w:kern w:val="0"/>
-          <w:sz w:val="24"/>
-          <w:szCs w:val="24"/>
-          <w14:ligatures w14:val="none"/>
-        </w:rPr>
-        <w:t xml:space="preserve">, </w:t>
-      </w:r>
-      <w:r>
-        <w:rPr>
-          <w:rFonts w:ascii="Times New Roman" w:hAnsi="Times New Roman" w:cs="Times New Roman"/>
-          <w:kern w:val="0"/>
-          <w:sz w:val="24"/>
-          <w:szCs w:val="24"/>
-          <w14:ligatures w14:val="none"/>
-        </w:rPr>
-        <w:t>5.12</w:t>
-      </w:r>
-      <w:r>
-        <w:rPr>
-          <w:rFonts w:ascii="Times New Roman" w:hAnsi="Times New Roman" w:cs="Times New Roman"/>
-          <w:kern w:val="0"/>
-          <w:sz w:val="24"/>
-          <w:szCs w:val="24"/>
-          <w14:ligatures w14:val="none"/>
-        </w:rPr>
-        <w:t>]</w:t>
+        <w:t xml:space="preserve"> ϵ [-5.12, 5.12]</w:t>
       </w:r>
     </w:p>
     <w:p>
@@ -5454,10 +5126,10 @@
           <w:szCs w:val="24"/>
         </w:rPr>
         <w:drawing>
-          <wp:inline distT="0" distB="0" distL="0" distR="0" wp14:anchorId="392C73E0" wp14:editId="7B74FA26">
+          <wp:inline distT="0" distB="0" distL="0" distR="0" wp14:anchorId="720F0B82" wp14:editId="0C0C46FC">
             <wp:extent cx="982800" cy="738000"/>
             <wp:effectExtent l="0" t="0" r="8255" b="5080"/>
-            <wp:docPr id="2139781577" name="Funcao4.1-HC.png" descr="Gráfico&#10;&#10;Descrição gerada automaticamente"/>
+            <wp:docPr id="1297197624" name="Imagem 7" descr="Gráfico&#10;&#10;Descrição gerada automaticamente"/>
             <wp:cNvGraphicFramePr>
               <a:graphicFrameLocks xmlns:a="http://schemas.openxmlformats.org/drawingml/2006/main" noChangeAspect="1"/>
             </wp:cNvGraphicFramePr>
@@ -5465,11 +5137,17 @@
               <a:graphicData uri="http://schemas.openxmlformats.org/drawingml/2006/picture">
                 <pic:pic xmlns:pic="http://schemas.openxmlformats.org/drawingml/2006/picture">
                   <pic:nvPicPr>
-                    <pic:cNvPr id="2139781577" name="Funcao4.1-HC.png" descr="Gráfico&#10;&#10;Descrição gerada automaticamente"/>
+                    <pic:cNvPr id="1297197624" name="Imagem 7" descr="Gráfico&#10;&#10;Descrição gerada automaticamente"/>
                     <pic:cNvPicPr/>
                   </pic:nvPicPr>
                   <pic:blipFill>
-                    <a:blip r:link="rId14"/>
+                    <a:blip r:embed="rId14" cstate="print">
+                      <a:extLst>
+                        <a:ext uri="{28A0092B-C50C-407E-A947-70E740481C1C}">
+                          <a14:useLocalDpi xmlns:a14="http://schemas.microsoft.com/office/drawing/2010/main" val="0"/>
+                        </a:ext>
+                      </a:extLst>
+                    </a:blip>
                     <a:stretch>
                       <a:fillRect/>
                     </a:stretch>
@@ -5497,10 +5175,10 @@
           <w:szCs w:val="24"/>
         </w:rPr>
         <w:drawing>
-          <wp:inline distT="0" distB="0" distL="0" distR="0" wp14:anchorId="5B6058B4" wp14:editId="51AD8548">
+          <wp:inline distT="0" distB="0" distL="0" distR="0" wp14:anchorId="0E69661A" wp14:editId="5CF3B24E">
             <wp:extent cx="982800" cy="738000"/>
             <wp:effectExtent l="0" t="0" r="8255" b="5080"/>
-            <wp:docPr id="1188100606" name="Funcao4.2-LRS.png" descr="Gráfico&#10;&#10;Descrição gerada automaticamente"/>
+            <wp:docPr id="761558349" name="Imagem 8" descr="Gráfico&#10;&#10;Descrição gerada automaticamente"/>
             <wp:cNvGraphicFramePr>
               <a:graphicFrameLocks xmlns:a="http://schemas.openxmlformats.org/drawingml/2006/main" noChangeAspect="1"/>
             </wp:cNvGraphicFramePr>
@@ -5508,11 +5186,17 @@
               <a:graphicData uri="http://schemas.openxmlformats.org/drawingml/2006/picture">
                 <pic:pic xmlns:pic="http://schemas.openxmlformats.org/drawingml/2006/picture">
                   <pic:nvPicPr>
-                    <pic:cNvPr id="1188100606" name="Funcao4.2-LRS.png" descr="Gráfico&#10;&#10;Descrição gerada automaticamente"/>
+                    <pic:cNvPr id="761558349" name="Imagem 8" descr="Gráfico&#10;&#10;Descrição gerada automaticamente"/>
                     <pic:cNvPicPr/>
                   </pic:nvPicPr>
                   <pic:blipFill>
-                    <a:blip r:link="rId15"/>
+                    <a:blip r:embed="rId15" cstate="print">
+                      <a:extLst>
+                        <a:ext uri="{28A0092B-C50C-407E-A947-70E740481C1C}">
+                          <a14:useLocalDpi xmlns:a14="http://schemas.microsoft.com/office/drawing/2010/main" val="0"/>
+                        </a:ext>
+                      </a:extLst>
+                    </a:blip>
                     <a:stretch>
                       <a:fillRect/>
                     </a:stretch>
@@ -5540,10 +5224,10 @@
           <w:szCs w:val="24"/>
         </w:rPr>
         <w:drawing>
-          <wp:inline distT="0" distB="0" distL="0" distR="0" wp14:anchorId="600B1952" wp14:editId="08DEF034">
+          <wp:inline distT="0" distB="0" distL="0" distR="0" wp14:anchorId="420C4A26" wp14:editId="235DB4F4">
             <wp:extent cx="982800" cy="738000"/>
             <wp:effectExtent l="0" t="0" r="8255" b="5080"/>
-            <wp:docPr id="1775102634" name="Funcao4.3-GRS.png" descr="Gráfico&#10;&#10;Descrição gerada automaticamente"/>
+            <wp:docPr id="112398609" name="Imagem 9" descr="Gráfico&#10;&#10;Descrição gerada automaticamente"/>
             <wp:cNvGraphicFramePr>
               <a:graphicFrameLocks xmlns:a="http://schemas.openxmlformats.org/drawingml/2006/main" noChangeAspect="1"/>
             </wp:cNvGraphicFramePr>
@@ -5551,11 +5235,17 @@
               <a:graphicData uri="http://schemas.openxmlformats.org/drawingml/2006/picture">
                 <pic:pic xmlns:pic="http://schemas.openxmlformats.org/drawingml/2006/picture">
                   <pic:nvPicPr>
-                    <pic:cNvPr id="1775102634" name="Funcao4.3-GRS.png" descr="Gráfico&#10;&#10;Descrição gerada automaticamente"/>
+                    <pic:cNvPr id="112398609" name="Imagem 9" descr="Gráfico&#10;&#10;Descrição gerada automaticamente"/>
                     <pic:cNvPicPr/>
                   </pic:nvPicPr>
                   <pic:blipFill>
-                    <a:blip r:link="rId16"/>
+                    <a:blip r:embed="rId16" cstate="print">
+                      <a:extLst>
+                        <a:ext uri="{28A0092B-C50C-407E-A947-70E740481C1C}">
+                          <a14:useLocalDpi xmlns:a14="http://schemas.microsoft.com/office/drawing/2010/main" val="0"/>
+                        </a:ext>
+                      </a:extLst>
+                    </a:blip>
                     <a:stretch>
                       <a:fillRect/>
                     </a:stretch>
@@ -5601,20 +5291,8 @@
           <w:sz w:val="14"/>
           <w:szCs w:val="14"/>
         </w:rPr>
-        <w:t xml:space="preserve">Hill </w:t>
-      </w:r>
-      <w:proofErr w:type="spellStart"/>
-      <w:r>
-        <w:rPr>
-          <w:rFonts w:ascii="Times New Roman" w:hAnsi="Times New Roman" w:cs="Times New Roman"/>
-          <w:b/>
-          <w:bCs/>
-          <w:sz w:val="14"/>
-          <w:szCs w:val="14"/>
-        </w:rPr>
-        <w:t>Climbing</w:t>
-      </w:r>
-      <w:proofErr w:type="spellEnd"/>
+        <w:t>Hill Climbing</w:t>
+      </w:r>
       <w:r>
         <w:rPr>
           <w:rFonts w:ascii="Times New Roman" w:hAnsi="Times New Roman" w:cs="Times New Roman"/>
@@ -5670,7 +5348,23 @@
           <w:sz w:val="14"/>
           <w:szCs w:val="14"/>
         </w:rPr>
-        <w:t>0.1000</w:t>
+        <w:t>0.</w:t>
+      </w:r>
+      <w:r>
+        <w:rPr>
+          <w:rFonts w:ascii="Times New Roman" w:hAnsi="Times New Roman" w:cs="Times New Roman"/>
+          <w:sz w:val="14"/>
+          <w:szCs w:val="14"/>
+        </w:rPr>
+        <w:t>1</w:t>
+      </w:r>
+      <w:r>
+        <w:rPr>
+          <w:rFonts w:ascii="Times New Roman" w:hAnsi="Times New Roman" w:cs="Times New Roman"/>
+          <w:sz w:val="14"/>
+          <w:szCs w:val="14"/>
+        </w:rPr>
+        <w:t>000</w:t>
       </w:r>
       <w:r>
         <w:rPr>
@@ -5687,7 +5381,7 @@
           <w:sz w:val="14"/>
           <w:szCs w:val="14"/>
         </w:rPr>
-        <w:t>0.4529</w:t>
+        <w:t>0.2912</w:t>
       </w:r>
       <w:r>
         <w:rPr>
@@ -5749,7 +5443,7 @@
           <w:sz w:val="14"/>
           <w:szCs w:val="14"/>
         </w:rPr>
-        <w:t>(-4.9744, -4.9745)</w:t>
+        <w:t>(-4.9732, -4.9780)</w:t>
       </w:r>
       <w:r>
         <w:rPr>
@@ -5783,7 +5477,7 @@
           <w:sz w:val="14"/>
           <w:szCs w:val="14"/>
         </w:rPr>
-        <w:t>(0.0001, -0.0000)</w:t>
+        <w:t>(0.0000, -0.0000)</w:t>
       </w:r>
       <w:r>
         <w:rPr>
@@ -5817,7 +5511,7 @@
           <w:sz w:val="14"/>
           <w:szCs w:val="14"/>
         </w:rPr>
-        <w:t>(-0.0265, -0.0059)</w:t>
+        <w:t>(0.0139, -0.0229)</w:t>
       </w:r>
     </w:p>
     <w:p>
@@ -5877,7 +5571,7 @@
           <w:sz w:val="14"/>
           <w:szCs w:val="14"/>
         </w:rPr>
-        <w:t>49.7475</w:t>
+        <w:t>49.7500</w:t>
       </w:r>
       <w:r>
         <w:rPr>
@@ -5981,7 +5675,7 @@
           <w:sz w:val="14"/>
           <w:szCs w:val="14"/>
         </w:rPr>
-        <w:t>0.1463</w:t>
+        <w:t>0.1425</w:t>
       </w:r>
     </w:p>
     <w:p>
@@ -6110,25 +5804,7 @@
           <w:sz w:val="24"/>
           <w:szCs w:val="24"/>
         </w:rPr>
-        <w:t>) =</w:t>
-      </w:r>
-      <w:r>
-        <w:rPr>
-          <w:rFonts w:ascii="Times New Roman" w:hAnsi="Times New Roman" w:cs="Times New Roman"/>
-          <w:kern w:val="0"/>
-          <w:sz w:val="24"/>
-          <w:szCs w:val="24"/>
-        </w:rPr>
-        <w:t xml:space="preserve"> </w:t>
-      </w:r>
-      <w:r>
-        <w:rPr>
-          <w:rFonts w:ascii="Times New Roman" w:hAnsi="Times New Roman" w:cs="Times New Roman"/>
-          <w:kern w:val="0"/>
-          <w:sz w:val="24"/>
-          <w:szCs w:val="24"/>
-        </w:rPr>
-        <w:t>,</w:t>
+        <w:t>) = ,</w:t>
       </w:r>
     </w:p>
     <w:p>
@@ -6215,10 +5891,10 @@
           <w:szCs w:val="24"/>
         </w:rPr>
         <w:drawing>
-          <wp:inline distT="0" distB="0" distL="0" distR="0" wp14:anchorId="68B7B8F5" wp14:editId="423A3624">
+          <wp:inline distT="0" distB="0" distL="0" distR="0" wp14:anchorId="6755843E" wp14:editId="6E1E8192">
             <wp:extent cx="982800" cy="738000"/>
             <wp:effectExtent l="0" t="0" r="8255" b="5080"/>
-            <wp:docPr id="1958776507" name="Funcao5.1-HC.png" descr="Gráfico, Gráfico de superfície&#10;&#10;Descrição gerada automaticamente"/>
+            <wp:docPr id="1783888427" name="Imagem 10" descr="Gráfico, Gráfico de superfície&#10;&#10;Descrição gerada automaticamente"/>
             <wp:cNvGraphicFramePr>
               <a:graphicFrameLocks xmlns:a="http://schemas.openxmlformats.org/drawingml/2006/main" noChangeAspect="1"/>
             </wp:cNvGraphicFramePr>
@@ -6226,11 +5902,17 @@
               <a:graphicData uri="http://schemas.openxmlformats.org/drawingml/2006/picture">
                 <pic:pic xmlns:pic="http://schemas.openxmlformats.org/drawingml/2006/picture">
                   <pic:nvPicPr>
-                    <pic:cNvPr id="1958776507" name="Funcao5.1-HC.png" descr="Gráfico, Gráfico de superfície&#10;&#10;Descrição gerada automaticamente"/>
+                    <pic:cNvPr id="1783888427" name="Imagem 10" descr="Gráfico, Gráfico de superfície&#10;&#10;Descrição gerada automaticamente"/>
                     <pic:cNvPicPr/>
                   </pic:nvPicPr>
                   <pic:blipFill>
-                    <a:blip r:link="rId17"/>
+                    <a:blip r:embed="rId17" cstate="print">
+                      <a:extLst>
+                        <a:ext uri="{28A0092B-C50C-407E-A947-70E740481C1C}">
+                          <a14:useLocalDpi xmlns:a14="http://schemas.microsoft.com/office/drawing/2010/main" val="0"/>
+                        </a:ext>
+                      </a:extLst>
+                    </a:blip>
                     <a:stretch>
                       <a:fillRect/>
                     </a:stretch>
@@ -6258,10 +5940,10 @@
           <w:szCs w:val="24"/>
         </w:rPr>
         <w:drawing>
-          <wp:inline distT="0" distB="0" distL="0" distR="0" wp14:anchorId="4E143AAE" wp14:editId="4E3BD4AD">
+          <wp:inline distT="0" distB="0" distL="0" distR="0" wp14:anchorId="1A2A2399" wp14:editId="0E79B4EC">
             <wp:extent cx="982800" cy="738000"/>
             <wp:effectExtent l="0" t="0" r="8255" b="5080"/>
-            <wp:docPr id="75658315" name="Funcao5.2-LRS.png" descr="Gráfico, Gráfico de superfície&#10;&#10;Descrição gerada automaticamente"/>
+            <wp:docPr id="838237497" name="Imagem 11" descr="Gráfico, Gráfico de superfície&#10;&#10;Descrição gerada automaticamente"/>
             <wp:cNvGraphicFramePr>
               <a:graphicFrameLocks xmlns:a="http://schemas.openxmlformats.org/drawingml/2006/main" noChangeAspect="1"/>
             </wp:cNvGraphicFramePr>
@@ -6269,11 +5951,17 @@
               <a:graphicData uri="http://schemas.openxmlformats.org/drawingml/2006/picture">
                 <pic:pic xmlns:pic="http://schemas.openxmlformats.org/drawingml/2006/picture">
                   <pic:nvPicPr>
-                    <pic:cNvPr id="75658315" name="Funcao5.2-LRS.png" descr="Gráfico, Gráfico de superfície&#10;&#10;Descrição gerada automaticamente"/>
+                    <pic:cNvPr id="838237497" name="Imagem 11" descr="Gráfico, Gráfico de superfície&#10;&#10;Descrição gerada automaticamente"/>
                     <pic:cNvPicPr/>
                   </pic:nvPicPr>
                   <pic:blipFill>
-                    <a:blip r:link="rId18"/>
+                    <a:blip r:embed="rId18" cstate="print">
+                      <a:extLst>
+                        <a:ext uri="{28A0092B-C50C-407E-A947-70E740481C1C}">
+                          <a14:useLocalDpi xmlns:a14="http://schemas.microsoft.com/office/drawing/2010/main" val="0"/>
+                        </a:ext>
+                      </a:extLst>
+                    </a:blip>
                     <a:stretch>
                       <a:fillRect/>
                     </a:stretch>
@@ -6301,10 +5989,10 @@
           <w:szCs w:val="24"/>
         </w:rPr>
         <w:drawing>
-          <wp:inline distT="0" distB="0" distL="0" distR="0" wp14:anchorId="761F180C" wp14:editId="685AC344">
+          <wp:inline distT="0" distB="0" distL="0" distR="0" wp14:anchorId="2E488A3D" wp14:editId="1BC5CDED">
             <wp:extent cx="982800" cy="738000"/>
             <wp:effectExtent l="0" t="0" r="8255" b="5080"/>
-            <wp:docPr id="748781814" name="Funcao5.3-GRS.png" descr="Gráfico, Gráfico de superfície&#10;&#10;Descrição gerada automaticamente"/>
+            <wp:docPr id="1154062591" name="Imagem 12" descr="Gráfico, Gráfico de superfície&#10;&#10;Descrição gerada automaticamente"/>
             <wp:cNvGraphicFramePr>
               <a:graphicFrameLocks xmlns:a="http://schemas.openxmlformats.org/drawingml/2006/main" noChangeAspect="1"/>
             </wp:cNvGraphicFramePr>
@@ -6312,11 +6000,17 @@
               <a:graphicData uri="http://schemas.openxmlformats.org/drawingml/2006/picture">
                 <pic:pic xmlns:pic="http://schemas.openxmlformats.org/drawingml/2006/picture">
                   <pic:nvPicPr>
-                    <pic:cNvPr id="748781814" name="Funcao5.3-GRS.png" descr="Gráfico, Gráfico de superfície&#10;&#10;Descrição gerada automaticamente"/>
+                    <pic:cNvPr id="1154062591" name="Imagem 12" descr="Gráfico, Gráfico de superfície&#10;&#10;Descrição gerada automaticamente"/>
                     <pic:cNvPicPr/>
                   </pic:nvPicPr>
                   <pic:blipFill>
-                    <a:blip r:link="rId19"/>
+                    <a:blip r:embed="rId19" cstate="print">
+                      <a:extLst>
+                        <a:ext uri="{28A0092B-C50C-407E-A947-70E740481C1C}">
+                          <a14:useLocalDpi xmlns:a14="http://schemas.microsoft.com/office/drawing/2010/main" val="0"/>
+                        </a:ext>
+                      </a:extLst>
+                    </a:blip>
                     <a:stretch>
                       <a:fillRect/>
                     </a:stretch>
@@ -6362,20 +6056,8 @@
           <w:sz w:val="14"/>
           <w:szCs w:val="14"/>
         </w:rPr>
-        <w:t xml:space="preserve">Hill </w:t>
-      </w:r>
-      <w:proofErr w:type="spellStart"/>
-      <w:r>
-        <w:rPr>
-          <w:rFonts w:ascii="Times New Roman" w:hAnsi="Times New Roman" w:cs="Times New Roman"/>
-          <w:b/>
-          <w:bCs/>
-          <w:sz w:val="14"/>
-          <w:szCs w:val="14"/>
-        </w:rPr>
-        <w:t>Climbing</w:t>
-      </w:r>
-      <w:proofErr w:type="spellEnd"/>
+        <w:t>Hill Climbing</w:t>
+      </w:r>
       <w:r>
         <w:rPr>
           <w:rFonts w:ascii="Times New Roman" w:hAnsi="Times New Roman" w:cs="Times New Roman"/>
@@ -6431,7 +6113,23 @@
           <w:sz w:val="14"/>
           <w:szCs w:val="14"/>
         </w:rPr>
-        <w:t>0.1000</w:t>
+        <w:t>0.</w:t>
+      </w:r>
+      <w:r>
+        <w:rPr>
+          <w:rFonts w:ascii="Times New Roman" w:hAnsi="Times New Roman" w:cs="Times New Roman"/>
+          <w:sz w:val="14"/>
+          <w:szCs w:val="14"/>
+        </w:rPr>
+        <w:t>1</w:t>
+      </w:r>
+      <w:r>
+        <w:rPr>
+          <w:rFonts w:ascii="Times New Roman" w:hAnsi="Times New Roman" w:cs="Times New Roman"/>
+          <w:sz w:val="14"/>
+          <w:szCs w:val="14"/>
+        </w:rPr>
+        <w:t>000</w:t>
       </w:r>
       <w:r>
         <w:rPr>
@@ -6448,7 +6146,15 @@
           <w:sz w:val="14"/>
           <w:szCs w:val="14"/>
         </w:rPr>
-        <w:t>0.6724</w:t>
+        <w:t>0.</w:t>
+      </w:r>
+      <w:r>
+        <w:rPr>
+          <w:rFonts w:ascii="Times New Roman" w:hAnsi="Times New Roman" w:cs="Times New Roman"/>
+          <w:sz w:val="14"/>
+          <w:szCs w:val="14"/>
+        </w:rPr>
+        <w:t>9896</w:t>
       </w:r>
       <w:r>
         <w:rPr>
@@ -6510,7 +6216,7 @@
           <w:sz w:val="14"/>
           <w:szCs w:val="14"/>
         </w:rPr>
-        <w:t>(-9.9017, -10.0000)</w:t>
+        <w:t>(-9.9010, -10.0000)</w:t>
       </w:r>
       <w:r>
         <w:rPr>
@@ -6544,7 +6250,7 @@
           <w:sz w:val="14"/>
           <w:szCs w:val="14"/>
         </w:rPr>
-        <w:t>(-9.7330, -10.0000)</w:t>
+        <w:t>(6.7309, 10.0000)</w:t>
       </w:r>
       <w:r>
         <w:rPr>
@@ -6578,7 +6284,7 @@
           <w:sz w:val="14"/>
           <w:szCs w:val="14"/>
         </w:rPr>
-        <w:t>(-0.0110, 1.0323)</w:t>
+        <w:t>(-0.0029, 0.9924)</w:t>
       </w:r>
     </w:p>
     <w:p>
@@ -6638,7 +6344,7 @@
           <w:sz w:val="14"/>
           <w:szCs w:val="14"/>
         </w:rPr>
-        <w:t>1.4300</w:t>
+        <w:t>1.4301</w:t>
       </w:r>
       <w:r>
         <w:rPr>
@@ -6690,7 +6396,7 @@
           <w:sz w:val="14"/>
           <w:szCs w:val="14"/>
         </w:rPr>
-        <w:t>1.4370</w:t>
+        <w:t>0.9765</w:t>
       </w:r>
       <w:r>
         <w:rPr>
@@ -6742,7 +6448,7 @@
           <w:sz w:val="14"/>
           <w:szCs w:val="14"/>
         </w:rPr>
-        <w:t>1.9970</w:t>
+        <w:t>1.9997</w:t>
       </w:r>
     </w:p>
     <w:p>
@@ -6889,25 +6595,7 @@
           <w:sz w:val="24"/>
           <w:szCs w:val="24"/>
         </w:rPr>
-        <w:t>) =</w:t>
-      </w:r>
-      <w:r>
-        <w:rPr>
-          <w:rFonts w:ascii="Times New Roman" w:hAnsi="Times New Roman" w:cs="Times New Roman"/>
-          <w:kern w:val="0"/>
-          <w:sz w:val="24"/>
-          <w:szCs w:val="24"/>
-        </w:rPr>
-        <w:t xml:space="preserve"> </w:t>
-      </w:r>
-      <w:r>
-        <w:rPr>
-          <w:rFonts w:ascii="Times New Roman" w:hAnsi="Times New Roman" w:cs="Times New Roman"/>
-          <w:kern w:val="0"/>
-          <w:sz w:val="24"/>
-          <w:szCs w:val="24"/>
-        </w:rPr>
-        <w:t>,</w:t>
+        <w:t>) = ,</w:t>
       </w:r>
     </w:p>
     <w:p>
@@ -6972,27 +6660,7 @@
           <w:szCs w:val="24"/>
           <w14:ligatures w14:val="none"/>
         </w:rPr>
-        <w:t xml:space="preserve"> ϵ [-1, </w:t>
-      </w:r>
-      <w:r>
-        <w:rPr>
-          <w:rFonts w:ascii="Times New Roman" w:hAnsi="Times New Roman" w:cs="Times New Roman"/>
-          <w:kern w:val="0"/>
-          <w:sz w:val="24"/>
-          <w:szCs w:val="24"/>
-          <w14:ligatures w14:val="none"/>
-        </w:rPr>
-        <w:t>3</w:t>
-      </w:r>
-      <w:r>
-        <w:rPr>
-          <w:rFonts w:ascii="Times New Roman" w:hAnsi="Times New Roman" w:cs="Times New Roman"/>
-          <w:kern w:val="0"/>
-          <w:sz w:val="24"/>
-          <w:szCs w:val="24"/>
-          <w14:ligatures w14:val="none"/>
-        </w:rPr>
-        <w:t>]</w:t>
+        <w:t xml:space="preserve"> ϵ [-1, 3]</w:t>
       </w:r>
     </w:p>
     <w:p>
@@ -7014,10 +6682,10 @@
           <w:szCs w:val="24"/>
         </w:rPr>
         <w:drawing>
-          <wp:inline distT="0" distB="0" distL="0" distR="0" wp14:anchorId="76E3CDFC" wp14:editId="3181BA40">
+          <wp:inline distT="0" distB="0" distL="0" distR="0" wp14:anchorId="6A7E6CA4" wp14:editId="2188E4FF">
             <wp:extent cx="982800" cy="738000"/>
             <wp:effectExtent l="0" t="0" r="8255" b="5080"/>
-            <wp:docPr id="429706188" name="Funcao6.1-HC.png" descr="Gráfico&#10;&#10;Descrição gerada automaticamente"/>
+            <wp:docPr id="815851679" name="Imagem 13" descr="Gráfico&#10;&#10;Descrição gerada automaticamente"/>
             <wp:cNvGraphicFramePr>
               <a:graphicFrameLocks xmlns:a="http://schemas.openxmlformats.org/drawingml/2006/main" noChangeAspect="1"/>
             </wp:cNvGraphicFramePr>
@@ -7025,11 +6693,17 @@
               <a:graphicData uri="http://schemas.openxmlformats.org/drawingml/2006/picture">
                 <pic:pic xmlns:pic="http://schemas.openxmlformats.org/drawingml/2006/picture">
                   <pic:nvPicPr>
-                    <pic:cNvPr id="429706188" name="Funcao6.1-HC.png" descr="Gráfico&#10;&#10;Descrição gerada automaticamente"/>
+                    <pic:cNvPr id="815851679" name="Imagem 13" descr="Gráfico&#10;&#10;Descrição gerada automaticamente"/>
                     <pic:cNvPicPr/>
                   </pic:nvPicPr>
                   <pic:blipFill>
-                    <a:blip r:link="rId20"/>
+                    <a:blip r:embed="rId20" cstate="print">
+                      <a:extLst>
+                        <a:ext uri="{28A0092B-C50C-407E-A947-70E740481C1C}">
+                          <a14:useLocalDpi xmlns:a14="http://schemas.microsoft.com/office/drawing/2010/main" val="0"/>
+                        </a:ext>
+                      </a:extLst>
+                    </a:blip>
                     <a:stretch>
                       <a:fillRect/>
                     </a:stretch>
@@ -7057,10 +6731,10 @@
           <w:szCs w:val="24"/>
         </w:rPr>
         <w:drawing>
-          <wp:inline distT="0" distB="0" distL="0" distR="0" wp14:anchorId="0481AEB4" wp14:editId="58D2EEC8">
+          <wp:inline distT="0" distB="0" distL="0" distR="0" wp14:anchorId="60170085" wp14:editId="310B820C">
             <wp:extent cx="982800" cy="738000"/>
             <wp:effectExtent l="0" t="0" r="8255" b="5080"/>
-            <wp:docPr id="110269346" name="Funcao6.2-LRS.png" descr="Gráfico, Gráfico de superfície&#10;&#10;Descrição gerada automaticamente"/>
+            <wp:docPr id="1541300595" name="Imagem 14" descr="Gráfico&#10;&#10;Descrição gerada automaticamente"/>
             <wp:cNvGraphicFramePr>
               <a:graphicFrameLocks xmlns:a="http://schemas.openxmlformats.org/drawingml/2006/main" noChangeAspect="1"/>
             </wp:cNvGraphicFramePr>
@@ -7068,11 +6742,17 @@
               <a:graphicData uri="http://schemas.openxmlformats.org/drawingml/2006/picture">
                 <pic:pic xmlns:pic="http://schemas.openxmlformats.org/drawingml/2006/picture">
                   <pic:nvPicPr>
-                    <pic:cNvPr id="110269346" name="Funcao6.2-LRS.png" descr="Gráfico, Gráfico de superfície&#10;&#10;Descrição gerada automaticamente"/>
+                    <pic:cNvPr id="1541300595" name="Imagem 14" descr="Gráfico&#10;&#10;Descrição gerada automaticamente"/>
                     <pic:cNvPicPr/>
                   </pic:nvPicPr>
                   <pic:blipFill>
-                    <a:blip r:link="rId21"/>
+                    <a:blip r:embed="rId21" cstate="print">
+                      <a:extLst>
+                        <a:ext uri="{28A0092B-C50C-407E-A947-70E740481C1C}">
+                          <a14:useLocalDpi xmlns:a14="http://schemas.microsoft.com/office/drawing/2010/main" val="0"/>
+                        </a:ext>
+                      </a:extLst>
+                    </a:blip>
                     <a:stretch>
                       <a:fillRect/>
                     </a:stretch>
@@ -7100,10 +6780,10 @@
           <w:szCs w:val="24"/>
         </w:rPr>
         <w:drawing>
-          <wp:inline distT="0" distB="0" distL="0" distR="0" wp14:anchorId="496BE266" wp14:editId="2F1F5E13">
+          <wp:inline distT="0" distB="0" distL="0" distR="0" wp14:anchorId="756CBD71" wp14:editId="2CD98D39">
             <wp:extent cx="982800" cy="738000"/>
             <wp:effectExtent l="0" t="0" r="8255" b="5080"/>
-            <wp:docPr id="355065723" name="Funcao6.3-GRS.png" descr="Gráfico&#10;&#10;Descrição gerada automaticamente"/>
+            <wp:docPr id="553365186" name="Imagem 15" descr="Gráfico, Diagrama&#10;&#10;Descrição gerada automaticamente"/>
             <wp:cNvGraphicFramePr>
               <a:graphicFrameLocks xmlns:a="http://schemas.openxmlformats.org/drawingml/2006/main" noChangeAspect="1"/>
             </wp:cNvGraphicFramePr>
@@ -7111,11 +6791,17 @@
               <a:graphicData uri="http://schemas.openxmlformats.org/drawingml/2006/picture">
                 <pic:pic xmlns:pic="http://schemas.openxmlformats.org/drawingml/2006/picture">
                   <pic:nvPicPr>
-                    <pic:cNvPr id="355065723" name="Funcao6.3-GRS.png" descr="Gráfico&#10;&#10;Descrição gerada automaticamente"/>
+                    <pic:cNvPr id="553365186" name="Imagem 15" descr="Gráfico, Diagrama&#10;&#10;Descrição gerada automaticamente"/>
                     <pic:cNvPicPr/>
                   </pic:nvPicPr>
                   <pic:blipFill>
-                    <a:blip r:link="rId22"/>
+                    <a:blip r:embed="rId22" cstate="print">
+                      <a:extLst>
+                        <a:ext uri="{28A0092B-C50C-407E-A947-70E740481C1C}">
+                          <a14:useLocalDpi xmlns:a14="http://schemas.microsoft.com/office/drawing/2010/main" val="0"/>
+                        </a:ext>
+                      </a:extLst>
+                    </a:blip>
                     <a:stretch>
                       <a:fillRect/>
                     </a:stretch>
@@ -7161,20 +6847,8 @@
           <w:sz w:val="14"/>
           <w:szCs w:val="14"/>
         </w:rPr>
-        <w:t xml:space="preserve">Hill </w:t>
-      </w:r>
-      <w:proofErr w:type="spellStart"/>
-      <w:r>
-        <w:rPr>
-          <w:rFonts w:ascii="Times New Roman" w:hAnsi="Times New Roman" w:cs="Times New Roman"/>
-          <w:b/>
-          <w:bCs/>
-          <w:sz w:val="14"/>
-          <w:szCs w:val="14"/>
-        </w:rPr>
-        <w:t>Climbing</w:t>
-      </w:r>
-      <w:proofErr w:type="spellEnd"/>
+        <w:t>Hill Climbing</w:t>
+      </w:r>
       <w:r>
         <w:rPr>
           <w:rFonts w:ascii="Times New Roman" w:hAnsi="Times New Roman" w:cs="Times New Roman"/>
@@ -7230,7 +6904,23 @@
           <w:sz w:val="14"/>
           <w:szCs w:val="14"/>
         </w:rPr>
-        <w:t>0.1000</w:t>
+        <w:t>0.</w:t>
+      </w:r>
+      <w:r>
+        <w:rPr>
+          <w:rFonts w:ascii="Times New Roman" w:hAnsi="Times New Roman" w:cs="Times New Roman"/>
+          <w:sz w:val="14"/>
+          <w:szCs w:val="14"/>
+        </w:rPr>
+        <w:t>1</w:t>
+      </w:r>
+      <w:r>
+        <w:rPr>
+          <w:rFonts w:ascii="Times New Roman" w:hAnsi="Times New Roman" w:cs="Times New Roman"/>
+          <w:sz w:val="14"/>
+          <w:szCs w:val="14"/>
+        </w:rPr>
+        <w:t>000</w:t>
       </w:r>
       <w:r>
         <w:rPr>
@@ -7247,7 +6937,7 @@
           <w:sz w:val="14"/>
           <w:szCs w:val="14"/>
         </w:rPr>
-        <w:t>0.3349</w:t>
+        <w:t>0.2076</w:t>
       </w:r>
       <w:r>
         <w:rPr>
@@ -7343,7 +7033,7 @@
           <w:sz w:val="14"/>
           <w:szCs w:val="14"/>
         </w:rPr>
-        <w:t>(2.6274, 2.6276)</w:t>
+        <w:t>(2.6273, 2.6275)</w:t>
       </w:r>
       <w:r>
         <w:rPr>
@@ -7377,7 +7067,7 @@
           <w:sz w:val="14"/>
           <w:szCs w:val="14"/>
         </w:rPr>
-        <w:t>(2.6340, 2.6236)</w:t>
+        <w:t>(2.6246, 2.6234)</w:t>
       </w:r>
     </w:p>
     <w:p>
@@ -7437,7 +7127,15 @@
           <w:sz w:val="14"/>
           <w:szCs w:val="14"/>
         </w:rPr>
-        <w:t>1.0000</w:t>
+        <w:t>1</w:t>
+      </w:r>
+      <w:r>
+        <w:rPr>
+          <w:rFonts w:ascii="Times New Roman" w:hAnsi="Times New Roman" w:cs="Times New Roman"/>
+          <w:sz w:val="14"/>
+          <w:szCs w:val="14"/>
+        </w:rPr>
+        <w:t>.0000</w:t>
       </w:r>
       <w:r>
         <w:rPr>
@@ -7541,7 +7239,7 @@
           <w:sz w:val="14"/>
           <w:szCs w:val="14"/>
         </w:rPr>
-        <w:t>6.2403</w:t>
+        <w:t>6.2474</w:t>
       </w:r>
     </w:p>
     <w:p>
@@ -7670,25 +7368,7 @@
           <w:sz w:val="24"/>
           <w:szCs w:val="24"/>
         </w:rPr>
-        <w:t>) =</w:t>
-      </w:r>
-      <w:r>
-        <w:rPr>
-          <w:rFonts w:ascii="Times New Roman" w:hAnsi="Times New Roman" w:cs="Times New Roman"/>
-          <w:kern w:val="0"/>
-          <w:sz w:val="24"/>
-          <w:szCs w:val="24"/>
-        </w:rPr>
-        <w:t xml:space="preserve"> </w:t>
-      </w:r>
-      <w:r>
-        <w:rPr>
-          <w:rFonts w:ascii="Times New Roman" w:hAnsi="Times New Roman" w:cs="Times New Roman"/>
-          <w:kern w:val="0"/>
-          <w:sz w:val="24"/>
-          <w:szCs w:val="24"/>
-        </w:rPr>
-        <w:t>,</w:t>
+        <w:t>) = ,</w:t>
       </w:r>
     </w:p>
     <w:p>
@@ -7775,10 +7455,10 @@
           <w:szCs w:val="24"/>
         </w:rPr>
         <w:drawing>
-          <wp:inline distT="0" distB="0" distL="0" distR="0" wp14:anchorId="6EEC9BA2" wp14:editId="3BC933A5">
+          <wp:inline distT="0" distB="0" distL="0" distR="0" wp14:anchorId="4A85D8A8" wp14:editId="3EA075F2">
             <wp:extent cx="982800" cy="738000"/>
             <wp:effectExtent l="0" t="0" r="8255" b="5080"/>
-            <wp:docPr id="534758434" name="Funcao7.1-HC.png" descr="Gráfico, Gráfico de superfície&#10;&#10;Descrição gerada automaticamente"/>
+            <wp:docPr id="1133661871" name="Imagem 16" descr="Gráfico, Gráfico de superfície&#10;&#10;Descrição gerada automaticamente"/>
             <wp:cNvGraphicFramePr>
               <a:graphicFrameLocks xmlns:a="http://schemas.openxmlformats.org/drawingml/2006/main" noChangeAspect="1"/>
             </wp:cNvGraphicFramePr>
@@ -7786,11 +7466,17 @@
               <a:graphicData uri="http://schemas.openxmlformats.org/drawingml/2006/picture">
                 <pic:pic xmlns:pic="http://schemas.openxmlformats.org/drawingml/2006/picture">
                   <pic:nvPicPr>
-                    <pic:cNvPr id="534758434" name="Funcao7.1-HC.png" descr="Gráfico, Gráfico de superfície&#10;&#10;Descrição gerada automaticamente"/>
+                    <pic:cNvPr id="1133661871" name="Imagem 16" descr="Gráfico, Gráfico de superfície&#10;&#10;Descrição gerada automaticamente"/>
                     <pic:cNvPicPr/>
                   </pic:nvPicPr>
                   <pic:blipFill>
-                    <a:blip r:link="rId23"/>
+                    <a:blip r:embed="rId23" cstate="print">
+                      <a:extLst>
+                        <a:ext uri="{28A0092B-C50C-407E-A947-70E740481C1C}">
+                          <a14:useLocalDpi xmlns:a14="http://schemas.microsoft.com/office/drawing/2010/main" val="0"/>
+                        </a:ext>
+                      </a:extLst>
+                    </a:blip>
                     <a:stretch>
                       <a:fillRect/>
                     </a:stretch>
@@ -7818,10 +7504,10 @@
           <w:szCs w:val="24"/>
         </w:rPr>
         <w:drawing>
-          <wp:inline distT="0" distB="0" distL="0" distR="0" wp14:anchorId="738EE9F0" wp14:editId="30CF0F05">
+          <wp:inline distT="0" distB="0" distL="0" distR="0" wp14:anchorId="5F849E59" wp14:editId="43481027">
             <wp:extent cx="982800" cy="738000"/>
             <wp:effectExtent l="0" t="0" r="8255" b="5080"/>
-            <wp:docPr id="240849407" name="Funcao7.2-LRS.png" descr="Gráfico, Gráfico de superfície&#10;&#10;Descrição gerada automaticamente"/>
+            <wp:docPr id="154075142" name="Imagem 17" descr="Gráfico, Gráfico de superfície&#10;&#10;Descrição gerada automaticamente"/>
             <wp:cNvGraphicFramePr>
               <a:graphicFrameLocks xmlns:a="http://schemas.openxmlformats.org/drawingml/2006/main" noChangeAspect="1"/>
             </wp:cNvGraphicFramePr>
@@ -7829,11 +7515,17 @@
               <a:graphicData uri="http://schemas.openxmlformats.org/drawingml/2006/picture">
                 <pic:pic xmlns:pic="http://schemas.openxmlformats.org/drawingml/2006/picture">
                   <pic:nvPicPr>
-                    <pic:cNvPr id="240849407" name="Funcao7.2-LRS.png" descr="Gráfico, Gráfico de superfície&#10;&#10;Descrição gerada automaticamente"/>
+                    <pic:cNvPr id="154075142" name="Imagem 17" descr="Gráfico, Gráfico de superfície&#10;&#10;Descrição gerada automaticamente"/>
                     <pic:cNvPicPr/>
                   </pic:nvPicPr>
                   <pic:blipFill>
-                    <a:blip r:link="rId24"/>
+                    <a:blip r:embed="rId24" cstate="print">
+                      <a:extLst>
+                        <a:ext uri="{28A0092B-C50C-407E-A947-70E740481C1C}">
+                          <a14:useLocalDpi xmlns:a14="http://schemas.microsoft.com/office/drawing/2010/main" val="0"/>
+                        </a:ext>
+                      </a:extLst>
+                    </a:blip>
                     <a:stretch>
                       <a:fillRect/>
                     </a:stretch>
@@ -7861,10 +7553,10 @@
           <w:szCs w:val="24"/>
         </w:rPr>
         <w:drawing>
-          <wp:inline distT="0" distB="0" distL="0" distR="0" wp14:anchorId="2F0EFD52" wp14:editId="127FF0A3">
+          <wp:inline distT="0" distB="0" distL="0" distR="0" wp14:anchorId="25995B56" wp14:editId="26591A06">
             <wp:extent cx="982800" cy="738000"/>
             <wp:effectExtent l="0" t="0" r="8255" b="5080"/>
-            <wp:docPr id="1960615803" name="Funcao7.3-GRS.png" descr="Gráfico, Gráfico de superfície&#10;&#10;Descrição gerada automaticamente"/>
+            <wp:docPr id="746411047" name="Imagem 18" descr="Gráfico, Gráfico de superfície&#10;&#10;Descrição gerada automaticamente"/>
             <wp:cNvGraphicFramePr>
               <a:graphicFrameLocks xmlns:a="http://schemas.openxmlformats.org/drawingml/2006/main" noChangeAspect="1"/>
             </wp:cNvGraphicFramePr>
@@ -7872,11 +7564,17 @@
               <a:graphicData uri="http://schemas.openxmlformats.org/drawingml/2006/picture">
                 <pic:pic xmlns:pic="http://schemas.openxmlformats.org/drawingml/2006/picture">
                   <pic:nvPicPr>
-                    <pic:cNvPr id="1960615803" name="Funcao7.3-GRS.png" descr="Gráfico, Gráfico de superfície&#10;&#10;Descrição gerada automaticamente"/>
+                    <pic:cNvPr id="746411047" name="Imagem 18" descr="Gráfico, Gráfico de superfície&#10;&#10;Descrição gerada automaticamente"/>
                     <pic:cNvPicPr/>
                   </pic:nvPicPr>
                   <pic:blipFill>
-                    <a:blip r:link="rId25"/>
+                    <a:blip r:embed="rId25" cstate="print">
+                      <a:extLst>
+                        <a:ext uri="{28A0092B-C50C-407E-A947-70E740481C1C}">
+                          <a14:useLocalDpi xmlns:a14="http://schemas.microsoft.com/office/drawing/2010/main" val="0"/>
+                        </a:ext>
+                      </a:extLst>
+                    </a:blip>
                     <a:stretch>
                       <a:fillRect/>
                     </a:stretch>
@@ -7922,20 +7620,8 @@
           <w:sz w:val="14"/>
           <w:szCs w:val="14"/>
         </w:rPr>
-        <w:t xml:space="preserve">Hill </w:t>
-      </w:r>
-      <w:proofErr w:type="spellStart"/>
-      <w:r>
-        <w:rPr>
-          <w:rFonts w:ascii="Times New Roman" w:hAnsi="Times New Roman" w:cs="Times New Roman"/>
-          <w:b/>
-          <w:bCs/>
-          <w:sz w:val="14"/>
-          <w:szCs w:val="14"/>
-        </w:rPr>
-        <w:t>Climbing</w:t>
-      </w:r>
-      <w:proofErr w:type="spellEnd"/>
+        <w:t>Hill Climbing</w:t>
+      </w:r>
       <w:r>
         <w:rPr>
           <w:rFonts w:ascii="Times New Roman" w:hAnsi="Times New Roman" w:cs="Times New Roman"/>
@@ -7991,7 +7677,23 @@
           <w:sz w:val="14"/>
           <w:szCs w:val="14"/>
         </w:rPr>
-        <w:t>0.1000</w:t>
+        <w:t>0.</w:t>
+      </w:r>
+      <w:r>
+        <w:rPr>
+          <w:rFonts w:ascii="Times New Roman" w:hAnsi="Times New Roman" w:cs="Times New Roman"/>
+          <w:sz w:val="14"/>
+          <w:szCs w:val="14"/>
+        </w:rPr>
+        <w:t>1</w:t>
+      </w:r>
+      <w:r>
+        <w:rPr>
+          <w:rFonts w:ascii="Times New Roman" w:hAnsi="Times New Roman" w:cs="Times New Roman"/>
+          <w:sz w:val="14"/>
+          <w:szCs w:val="14"/>
+        </w:rPr>
+        <w:t>000</w:t>
       </w:r>
       <w:r>
         <w:rPr>
@@ -8008,7 +7710,7 @@
           <w:sz w:val="14"/>
           <w:szCs w:val="14"/>
         </w:rPr>
-        <w:t>0.4696</w:t>
+        <w:t>0.7655</w:t>
       </w:r>
       <w:r>
         <w:rPr>
@@ -8070,7 +7772,7 @@
           <w:sz w:val="14"/>
           <w:szCs w:val="14"/>
         </w:rPr>
-        <w:t>(1.6705, 1.5685)</w:t>
+        <w:t>(1.6703, 1.5689)</w:t>
       </w:r>
       <w:r>
         <w:rPr>
@@ -8104,7 +7806,7 @@
           <w:sz w:val="14"/>
           <w:szCs w:val="14"/>
         </w:rPr>
-        <w:t>(2.2007, 1.5743)</w:t>
+        <w:t>(2.2025, 1.5674)</w:t>
       </w:r>
       <w:r>
         <w:rPr>
@@ -8138,7 +7840,7 @@
           <w:sz w:val="14"/>
           <w:szCs w:val="14"/>
         </w:rPr>
-        <w:t>(2.2021, 1.5641)</w:t>
+        <w:t>(2.2081, 1.5668)</w:t>
       </w:r>
     </w:p>
     <w:p>
@@ -8198,7 +7900,7 @@
           <w:sz w:val="14"/>
           <w:szCs w:val="14"/>
         </w:rPr>
-        <w:t>-1.0060</w:t>
+        <w:t>-1.0061</w:t>
       </w:r>
       <w:r>
         <w:rPr>
@@ -8250,7 +7952,7 @@
           <w:sz w:val="14"/>
           <w:szCs w:val="14"/>
         </w:rPr>
-        <w:t>-1.8007</w:t>
+        <w:t>-1.8008</w:t>
       </w:r>
       <w:r>
         <w:rPr>
@@ -8302,7 +8004,7 @@
           <w:sz w:val="14"/>
           <w:szCs w:val="14"/>
         </w:rPr>
-        <w:t>-1.7995</w:t>
+        <w:t>-1.8002</w:t>
       </w:r>
     </w:p>
     <w:p>
@@ -8431,25 +8133,7 @@
           <w:sz w:val="24"/>
           <w:szCs w:val="24"/>
         </w:rPr>
-        <w:t>) =</w:t>
-      </w:r>
-      <w:r>
-        <w:rPr>
-          <w:rFonts w:ascii="Times New Roman" w:hAnsi="Times New Roman" w:cs="Times New Roman"/>
-          <w:kern w:val="0"/>
-          <w:sz w:val="24"/>
-          <w:szCs w:val="24"/>
-        </w:rPr>
-        <w:t xml:space="preserve"> </w:t>
-      </w:r>
-      <w:r>
-        <w:rPr>
-          <w:rFonts w:ascii="Times New Roman" w:hAnsi="Times New Roman" w:cs="Times New Roman"/>
-          <w:kern w:val="0"/>
-          <w:sz w:val="24"/>
-          <w:szCs w:val="24"/>
-        </w:rPr>
-        <w:t>,</w:t>
+        <w:t>) = ,</w:t>
       </w:r>
     </w:p>
     <w:p>
@@ -8576,10 +8260,10 @@
           <w:szCs w:val="24"/>
         </w:rPr>
         <w:drawing>
-          <wp:inline distT="0" distB="0" distL="0" distR="0" wp14:anchorId="03FD4D88" wp14:editId="3702C6BA">
+          <wp:inline distT="0" distB="0" distL="0" distR="0" wp14:anchorId="33DAA6F4" wp14:editId="2C7F2FCA">
             <wp:extent cx="982800" cy="738000"/>
             <wp:effectExtent l="0" t="0" r="8255" b="5080"/>
-            <wp:docPr id="343619897" name="Funcao8.1-HC.png" descr="Gráfico, Gráfico de superfície&#10;&#10;Descrição gerada automaticamente"/>
+            <wp:docPr id="1421212359" name="Imagem 19" descr="Gráfico, Gráfico de superfície&#10;&#10;Descrição gerada automaticamente"/>
             <wp:cNvGraphicFramePr>
               <a:graphicFrameLocks xmlns:a="http://schemas.openxmlformats.org/drawingml/2006/main" noChangeAspect="1"/>
             </wp:cNvGraphicFramePr>
@@ -8587,11 +8271,17 @@
               <a:graphicData uri="http://schemas.openxmlformats.org/drawingml/2006/picture">
                 <pic:pic xmlns:pic="http://schemas.openxmlformats.org/drawingml/2006/picture">
                   <pic:nvPicPr>
-                    <pic:cNvPr id="343619897" name="Funcao8.1-HC.png" descr="Gráfico, Gráfico de superfície&#10;&#10;Descrição gerada automaticamente"/>
+                    <pic:cNvPr id="1421212359" name="Imagem 19" descr="Gráfico, Gráfico de superfície&#10;&#10;Descrição gerada automaticamente"/>
                     <pic:cNvPicPr/>
                   </pic:nvPicPr>
                   <pic:blipFill>
-                    <a:blip r:link="rId26"/>
+                    <a:blip r:embed="rId26" cstate="print">
+                      <a:extLst>
+                        <a:ext uri="{28A0092B-C50C-407E-A947-70E740481C1C}">
+                          <a14:useLocalDpi xmlns:a14="http://schemas.microsoft.com/office/drawing/2010/main" val="0"/>
+                        </a:ext>
+                      </a:extLst>
+                    </a:blip>
                     <a:stretch>
                       <a:fillRect/>
                     </a:stretch>
@@ -8619,10 +8309,10 @@
           <w:szCs w:val="24"/>
         </w:rPr>
         <w:drawing>
-          <wp:inline distT="0" distB="0" distL="0" distR="0" wp14:anchorId="41F0C1B1" wp14:editId="008E9E59">
+          <wp:inline distT="0" distB="0" distL="0" distR="0" wp14:anchorId="48595D27" wp14:editId="5522A0C9">
             <wp:extent cx="982800" cy="738000"/>
             <wp:effectExtent l="0" t="0" r="8255" b="5080"/>
-            <wp:docPr id="111951790" name="Funcao8.2-LRS.png" descr="Gráfico, Gráfico de superfície&#10;&#10;Descrição gerada automaticamente"/>
+            <wp:docPr id="116390193" name="Imagem 20" descr="Gráfico, Gráfico de superfície&#10;&#10;Descrição gerada automaticamente"/>
             <wp:cNvGraphicFramePr>
               <a:graphicFrameLocks xmlns:a="http://schemas.openxmlformats.org/drawingml/2006/main" noChangeAspect="1"/>
             </wp:cNvGraphicFramePr>
@@ -8630,11 +8320,17 @@
               <a:graphicData uri="http://schemas.openxmlformats.org/drawingml/2006/picture">
                 <pic:pic xmlns:pic="http://schemas.openxmlformats.org/drawingml/2006/picture">
                   <pic:nvPicPr>
-                    <pic:cNvPr id="111951790" name="Funcao8.2-LRS.png" descr="Gráfico, Gráfico de superfície&#10;&#10;Descrição gerada automaticamente"/>
+                    <pic:cNvPr id="116390193" name="Imagem 20" descr="Gráfico, Gráfico de superfície&#10;&#10;Descrição gerada automaticamente"/>
                     <pic:cNvPicPr/>
                   </pic:nvPicPr>
                   <pic:blipFill>
-                    <a:blip r:link="rId27"/>
+                    <a:blip r:embed="rId27" cstate="print">
+                      <a:extLst>
+                        <a:ext uri="{28A0092B-C50C-407E-A947-70E740481C1C}">
+                          <a14:useLocalDpi xmlns:a14="http://schemas.microsoft.com/office/drawing/2010/main" val="0"/>
+                        </a:ext>
+                      </a:extLst>
+                    </a:blip>
                     <a:stretch>
                       <a:fillRect/>
                     </a:stretch>
@@ -8662,10 +8358,10 @@
           <w:szCs w:val="24"/>
         </w:rPr>
         <w:drawing>
-          <wp:inline distT="0" distB="0" distL="0" distR="0" wp14:anchorId="2B86BCDE" wp14:editId="7A5D6876">
+          <wp:inline distT="0" distB="0" distL="0" distR="0" wp14:anchorId="6E1649EC" wp14:editId="3545E302">
             <wp:extent cx="982800" cy="738000"/>
             <wp:effectExtent l="0" t="0" r="8255" b="5080"/>
-            <wp:docPr id="1128713146" name="Funcao8.3-GRS.png" descr="Gráfico, Gráfico de superfície&#10;&#10;Descrição gerada automaticamente"/>
+            <wp:docPr id="138817579" name="Imagem 21" descr="Gráfico, Gráfico de superfície&#10;&#10;Descrição gerada automaticamente"/>
             <wp:cNvGraphicFramePr>
               <a:graphicFrameLocks xmlns:a="http://schemas.openxmlformats.org/drawingml/2006/main" noChangeAspect="1"/>
             </wp:cNvGraphicFramePr>
@@ -8673,11 +8369,17 @@
               <a:graphicData uri="http://schemas.openxmlformats.org/drawingml/2006/picture">
                 <pic:pic xmlns:pic="http://schemas.openxmlformats.org/drawingml/2006/picture">
                   <pic:nvPicPr>
-                    <pic:cNvPr id="1128713146" name="Funcao8.3-GRS.png" descr="Gráfico, Gráfico de superfície&#10;&#10;Descrição gerada automaticamente"/>
+                    <pic:cNvPr id="138817579" name="Imagem 21" descr="Gráfico, Gráfico de superfície&#10;&#10;Descrição gerada automaticamente"/>
                     <pic:cNvPicPr/>
                   </pic:nvPicPr>
                   <pic:blipFill>
-                    <a:blip r:link="rId28"/>
+                    <a:blip r:embed="rId28" cstate="print">
+                      <a:extLst>
+                        <a:ext uri="{28A0092B-C50C-407E-A947-70E740481C1C}">
+                          <a14:useLocalDpi xmlns:a14="http://schemas.microsoft.com/office/drawing/2010/main" val="0"/>
+                        </a:ext>
+                      </a:extLst>
+                    </a:blip>
                     <a:stretch>
                       <a:fillRect/>
                     </a:stretch>
@@ -8723,20 +8425,8 @@
           <w:sz w:val="14"/>
           <w:szCs w:val="14"/>
         </w:rPr>
-        <w:t xml:space="preserve">Hill </w:t>
-      </w:r>
-      <w:proofErr w:type="spellStart"/>
-      <w:r>
-        <w:rPr>
-          <w:rFonts w:ascii="Times New Roman" w:hAnsi="Times New Roman" w:cs="Times New Roman"/>
-          <w:b/>
-          <w:bCs/>
-          <w:sz w:val="14"/>
-          <w:szCs w:val="14"/>
-        </w:rPr>
-        <w:t>Climbing</w:t>
-      </w:r>
-      <w:proofErr w:type="spellEnd"/>
+        <w:t>Hill Climbing</w:t>
+      </w:r>
       <w:r>
         <w:rPr>
           <w:rFonts w:ascii="Times New Roman" w:hAnsi="Times New Roman" w:cs="Times New Roman"/>
@@ -8792,7 +8482,23 @@
           <w:sz w:val="14"/>
           <w:szCs w:val="14"/>
         </w:rPr>
-        <w:t>0.1000</w:t>
+        <w:t>0.</w:t>
+      </w:r>
+      <w:r>
+        <w:rPr>
+          <w:rFonts w:ascii="Times New Roman" w:hAnsi="Times New Roman" w:cs="Times New Roman"/>
+          <w:sz w:val="14"/>
+          <w:szCs w:val="14"/>
+        </w:rPr>
+        <w:t>1</w:t>
+      </w:r>
+      <w:r>
+        <w:rPr>
+          <w:rFonts w:ascii="Times New Roman" w:hAnsi="Times New Roman" w:cs="Times New Roman"/>
+          <w:sz w:val="14"/>
+          <w:szCs w:val="14"/>
+        </w:rPr>
+        <w:t>000</w:t>
       </w:r>
       <w:r>
         <w:rPr>
@@ -8809,7 +8515,7 @@
           <w:sz w:val="14"/>
           <w:szCs w:val="14"/>
         </w:rPr>
-        <w:t>0.1376</w:t>
+        <w:t>0.2545</w:t>
       </w:r>
       <w:r>
         <w:rPr>
@@ -8871,7 +8577,7 @@
           <w:sz w:val="14"/>
           <w:szCs w:val="14"/>
         </w:rPr>
-        <w:t>(-199.9003, -199.9998)</w:t>
+        <w:t>(-199.8888, -199.9940)</w:t>
       </w:r>
       <w:r>
         <w:rPr>
@@ -8905,7 +8611,7 @@
           <w:sz w:val="14"/>
           <w:szCs w:val="14"/>
         </w:rPr>
-        <w:t>(-102.0016, -126.0256)</w:t>
+        <w:t>(-101.5779, -126.0393)</w:t>
       </w:r>
       <w:r>
         <w:rPr>
@@ -8939,7 +8645,7 @@
           <w:sz w:val="14"/>
           <w:szCs w:val="14"/>
         </w:rPr>
-        <w:t>(-170.4667, -95.7923)</w:t>
+        <w:t>(-171.8284, -96.7674)</w:t>
       </w:r>
     </w:p>
     <w:p>
@@ -8999,7 +8705,7 @@
           <w:sz w:val="14"/>
           <w:szCs w:val="14"/>
         </w:rPr>
-        <w:t>77.2035</w:t>
+        <w:t>77.1813</w:t>
       </w:r>
       <w:r>
         <w:rPr>
@@ -9051,7 +8757,7 @@
           <w:sz w:val="14"/>
           <w:szCs w:val="14"/>
         </w:rPr>
-        <w:t>-174.2273</w:t>
+        <w:t>-174.3570</w:t>
       </w:r>
       <w:r>
         <w:rPr>
@@ -9103,7 +8809,7 @@
           <w:sz w:val="14"/>
           <w:szCs w:val="14"/>
         </w:rPr>
-        <w:t>-211.1383</w:t>
+        <w:t>-211.1297</w:t>
       </w:r>
     </w:p>
     <w:p>
@@ -9277,14 +8983,6 @@
           <w:sz w:val="24"/>
           <w:szCs w:val="24"/>
         </w:rPr>
-        <w:t>[8]</w:t>
-      </w:r>
-      <w:r>
-        <w:rPr>
-          <w:rFonts w:ascii="Times New Roman" w:hAnsi="Times New Roman" w:cs="Times New Roman"/>
-          <w:sz w:val="24"/>
-          <w:szCs w:val="24"/>
-        </w:rPr>
         <w:t xml:space="preserve">) = </w:t>
       </w:r>
       <w:r>
@@ -9351,7 +9049,25 @@
           <w:sz w:val="24"/>
           <w:szCs w:val="24"/>
         </w:rPr>
-        <w:t>(x)</w:t>
+        <w:t>(</w:t>
+      </w:r>
+      <w:r>
+        <w:rPr>
+          <w:rFonts w:ascii="Times New Roman" w:hAnsi="Times New Roman" w:cs="Times New Roman"/>
+          <w:kern w:val="0"/>
+          <w:sz w:val="24"/>
+          <w:szCs w:val="24"/>
+          <w14:ligatures w14:val="none"/>
+        </w:rPr>
+        <w:t>χ</w:t>
+      </w:r>
+      <w:r>
+        <w:rPr>
+          <w:rFonts w:ascii="Times New Roman" w:hAnsi="Times New Roman" w:cs="Times New Roman"/>
+          <w:sz w:val="24"/>
+          <w:szCs w:val="24"/>
+        </w:rPr>
+        <w:t>)</w:t>
       </w:r>
       <w:r>
         <w:rPr>
@@ -9435,43 +9151,32 @@
           <w:rFonts w:ascii="Times New Roman" w:hAnsi="Times New Roman" w:cs="Times New Roman"/>
           <w:sz w:val="24"/>
           <w:szCs w:val="24"/>
-          <w:highlight w:val="yellow"/>
-        </w:rPr>
-        <w:t>___</w:t>
-      </w:r>
-      <w:r>
-        <w:rPr>
-          <w:rFonts w:ascii="Times New Roman" w:hAnsi="Times New Roman" w:cs="Times New Roman"/>
-          <w:sz w:val="24"/>
-          <w:szCs w:val="24"/>
-          <w:highlight w:val="yellow"/>
-        </w:rPr>
-        <w:t>__</w:t>
-      </w:r>
-      <w:r>
-        <w:rPr>
-          <w:rFonts w:ascii="Times New Roman" w:hAnsi="Times New Roman" w:cs="Times New Roman"/>
-          <w:sz w:val="24"/>
-          <w:szCs w:val="24"/>
-        </w:rPr>
-        <w:t xml:space="preserve"> e o decaimento aplicado foi de </w:t>
-      </w:r>
-      <w:r>
-        <w:rPr>
-          <w:rFonts w:ascii="Times New Roman" w:hAnsi="Times New Roman" w:cs="Times New Roman"/>
-          <w:sz w:val="24"/>
-          <w:szCs w:val="24"/>
-          <w:highlight w:val="yellow"/>
-        </w:rPr>
-        <w:t>_____</w:t>
-      </w:r>
-      <w:r>
-        <w:rPr>
-          <w:rFonts w:ascii="Times New Roman" w:hAnsi="Times New Roman" w:cs="Times New Roman"/>
-          <w:sz w:val="24"/>
-          <w:szCs w:val="24"/>
-        </w:rPr>
-        <w:t>, com o propósito de maximizar a função</w:t>
+        </w:rPr>
+        <w:t xml:space="preserve">100 </w:t>
+      </w:r>
+      <w:r>
+        <w:rPr>
+          <w:rFonts w:ascii="Times New Roman" w:hAnsi="Times New Roman" w:cs="Times New Roman"/>
+          <w:sz w:val="24"/>
+          <w:szCs w:val="24"/>
+        </w:rPr>
+        <w:t xml:space="preserve">e o decaimento </w:t>
+      </w:r>
+      <w:r>
+        <w:rPr>
+          <w:rFonts w:ascii="Times New Roman" w:hAnsi="Times New Roman" w:cs="Times New Roman"/>
+          <w:sz w:val="24"/>
+          <w:szCs w:val="24"/>
+        </w:rPr>
+        <w:t xml:space="preserve">de 0.93, </w:t>
+      </w:r>
+      <w:r>
+        <w:rPr>
+          <w:rFonts w:ascii="Times New Roman" w:hAnsi="Times New Roman" w:cs="Times New Roman"/>
+          <w:sz w:val="24"/>
+          <w:szCs w:val="24"/>
+        </w:rPr>
+        <w:t>com o propósito de maximizar a função</w:t>
       </w:r>
       <w:r>
         <w:rPr>
@@ -9487,34 +9192,1058 @@
           <w:sz w:val="24"/>
           <w:szCs w:val="24"/>
         </w:rPr>
-        <w:t xml:space="preserve"> possíveis, que são</w:t>
-      </w:r>
-      <w:r>
-        <w:rPr>
-          <w:rFonts w:ascii="Times New Roman" w:hAnsi="Times New Roman" w:cs="Times New Roman"/>
-          <w:sz w:val="24"/>
-          <w:szCs w:val="24"/>
-        </w:rPr>
-        <w:t xml:space="preserve"> apresentadas no </w:t>
-      </w:r>
-      <w:proofErr w:type="spellStart"/>
-      <w:r>
-        <w:rPr>
-          <w:rFonts w:ascii="Times New Roman" w:hAnsi="Times New Roman" w:cs="Times New Roman"/>
-          <w:sz w:val="24"/>
-          <w:szCs w:val="24"/>
-        </w:rPr>
-        <w:t>DataFrame</w:t>
-      </w:r>
-      <w:proofErr w:type="spellEnd"/>
-      <w:r>
-        <w:rPr>
-          <w:rFonts w:ascii="Times New Roman" w:hAnsi="Times New Roman" w:cs="Times New Roman"/>
-          <w:sz w:val="24"/>
-          <w:szCs w:val="24"/>
-        </w:rPr>
-        <w:t xml:space="preserve"> abaixo:</w:t>
-      </w:r>
+        <w:t xml:space="preserve"> possíveis, que </w:t>
+      </w:r>
+      <w:r>
+        <w:rPr>
+          <w:rFonts w:ascii="Times New Roman" w:hAnsi="Times New Roman" w:cs="Times New Roman"/>
+          <w:sz w:val="24"/>
+          <w:szCs w:val="24"/>
+        </w:rPr>
+        <w:t>e</w:t>
+      </w:r>
+      <w:r>
+        <w:rPr>
+          <w:rFonts w:ascii="Times New Roman" w:hAnsi="Times New Roman" w:cs="Times New Roman"/>
+          <w:sz w:val="24"/>
+          <w:szCs w:val="24"/>
+        </w:rPr>
+        <w:t>s</w:t>
+      </w:r>
+      <w:r>
+        <w:rPr>
+          <w:rFonts w:ascii="Times New Roman" w:hAnsi="Times New Roman" w:cs="Times New Roman"/>
+          <w:sz w:val="24"/>
+          <w:szCs w:val="24"/>
+        </w:rPr>
+        <w:t>t</w:t>
+      </w:r>
+      <w:r>
+        <w:rPr>
+          <w:rFonts w:ascii="Times New Roman" w:hAnsi="Times New Roman" w:cs="Times New Roman"/>
+          <w:sz w:val="24"/>
+          <w:szCs w:val="24"/>
+        </w:rPr>
+        <w:t>ão</w:t>
+      </w:r>
+      <w:r>
+        <w:rPr>
+          <w:rFonts w:ascii="Times New Roman" w:hAnsi="Times New Roman" w:cs="Times New Roman"/>
+          <w:sz w:val="24"/>
+          <w:szCs w:val="24"/>
+        </w:rPr>
+        <w:t xml:space="preserve"> apresentadas no DataFrame abaixo:</w:t>
+      </w:r>
+    </w:p>
+    <w:tbl>
+      <w:tblPr>
+        <w:tblpPr w:leftFromText="141" w:rightFromText="141" w:vertAnchor="text" w:horzAnchor="page" w:tblpX="2381" w:tblpY="108"/>
+        <w:tblW w:w="2977" w:type="dxa"/>
+        <w:tblLayout w:type="fixed"/>
+        <w:tblCellMar>
+          <w:left w:w="70" w:type="dxa"/>
+          <w:right w:w="70" w:type="dxa"/>
+        </w:tblCellMar>
+        <w:tblLook w:val="0000" w:firstRow="0" w:lastRow="0" w:firstColumn="0" w:lastColumn="0" w:noHBand="0" w:noVBand="0"/>
+      </w:tblPr>
+      <w:tblGrid>
+        <w:gridCol w:w="425"/>
+        <w:gridCol w:w="2552"/>
+      </w:tblGrid>
+      <w:tr>
+        <w:trPr>
+          <w:trHeight w:val="127"/>
+        </w:trPr>
+        <w:tc>
+          <w:tcPr>
+            <w:tcW w:w="425" w:type="dxa"/>
+          </w:tcPr>
+          <w:p>
+            <w:pPr>
+              <w:spacing w:after="0"/>
+              <w:ind w:left="77"/>
+              <w:jc w:val="center"/>
+              <w:rPr>
+                <w:rFonts w:ascii="Courier New" w:hAnsi="Courier New" w:cs="Courier New"/>
+                <w:b/>
+                <w:bCs/>
+                <w:sz w:val="12"/>
+                <w:szCs w:val="12"/>
+              </w:rPr>
+            </w:pPr>
+          </w:p>
+        </w:tc>
+        <w:tc>
+          <w:tcPr>
+            <w:tcW w:w="2552" w:type="dxa"/>
+          </w:tcPr>
+          <w:p>
+            <w:pPr>
+              <w:spacing w:after="0"/>
+              <w:jc w:val="center"/>
+              <w:rPr>
+                <w:rFonts w:ascii="Courier New" w:hAnsi="Courier New" w:cs="Courier New"/>
+                <w:b/>
+                <w:bCs/>
+                <w:sz w:val="12"/>
+                <w:szCs w:val="12"/>
+              </w:rPr>
+            </w:pPr>
+            <w:proofErr w:type="spellStart"/>
+            <w:r>
+              <w:rPr>
+                <w:rFonts w:ascii="Courier New" w:hAnsi="Courier New" w:cs="Courier New"/>
+                <w:b/>
+                <w:bCs/>
+                <w:sz w:val="12"/>
+                <w:szCs w:val="12"/>
+              </w:rPr>
+              <w:t>solucao</w:t>
+            </w:r>
+            <w:proofErr w:type="spellEnd"/>
+          </w:p>
+        </w:tc>
+      </w:tr>
+      <w:tr>
+        <w:trPr>
+          <w:trHeight w:val="73"/>
+        </w:trPr>
+        <w:tc>
+          <w:tcPr>
+            <w:tcW w:w="425" w:type="dxa"/>
+          </w:tcPr>
+          <w:p>
+            <w:pPr>
+              <w:spacing w:after="0"/>
+              <w:jc w:val="center"/>
+              <w:rPr>
+                <w:rFonts w:ascii="Courier New" w:hAnsi="Courier New" w:cs="Courier New"/>
+                <w:sz w:val="12"/>
+                <w:szCs w:val="12"/>
+              </w:rPr>
+            </w:pPr>
+            <w:r>
+              <w:rPr>
+                <w:rFonts w:ascii="Courier New" w:hAnsi="Courier New" w:cs="Courier New"/>
+                <w:sz w:val="12"/>
+                <w:szCs w:val="12"/>
+              </w:rPr>
+              <w:t>0</w:t>
+            </w:r>
+          </w:p>
+        </w:tc>
+        <w:tc>
+          <w:tcPr>
+            <w:tcW w:w="2552" w:type="dxa"/>
+          </w:tcPr>
+          <w:p>
+            <w:pPr>
+              <w:spacing w:after="0"/>
+              <w:jc w:val="center"/>
+              <w:rPr>
+                <w:rFonts w:ascii="Courier New" w:hAnsi="Courier New" w:cs="Courier New"/>
+                <w:sz w:val="12"/>
+                <w:szCs w:val="12"/>
+              </w:rPr>
+            </w:pPr>
+            <w:r>
+              <w:rPr>
+                <w:rFonts w:ascii="Courier New" w:hAnsi="Courier New" w:cs="Courier New"/>
+                <w:sz w:val="12"/>
+                <w:szCs w:val="12"/>
+              </w:rPr>
+              <w:t>[0, 0, 0, 0, 0, 0, 0, 0]</w:t>
+            </w:r>
+          </w:p>
+        </w:tc>
+      </w:tr>
+      <w:tr>
+        <w:trPr>
+          <w:trHeight w:val="148"/>
+        </w:trPr>
+        <w:tc>
+          <w:tcPr>
+            <w:tcW w:w="425" w:type="dxa"/>
+          </w:tcPr>
+          <w:p>
+            <w:pPr>
+              <w:spacing w:after="0"/>
+              <w:jc w:val="center"/>
+              <w:rPr>
+                <w:rFonts w:ascii="Courier New" w:hAnsi="Courier New" w:cs="Courier New"/>
+                <w:sz w:val="12"/>
+                <w:szCs w:val="12"/>
+              </w:rPr>
+            </w:pPr>
+            <w:r>
+              <w:rPr>
+                <w:rFonts w:ascii="Courier New" w:hAnsi="Courier New" w:cs="Courier New"/>
+                <w:sz w:val="12"/>
+                <w:szCs w:val="12"/>
+              </w:rPr>
+              <w:t>1</w:t>
+            </w:r>
+          </w:p>
+        </w:tc>
+        <w:tc>
+          <w:tcPr>
+            <w:tcW w:w="2552" w:type="dxa"/>
+          </w:tcPr>
+          <w:p>
+            <w:pPr>
+              <w:spacing w:after="0"/>
+              <w:jc w:val="center"/>
+              <w:rPr>
+                <w:rFonts w:ascii="Courier New" w:hAnsi="Courier New" w:cs="Courier New"/>
+                <w:sz w:val="12"/>
+                <w:szCs w:val="12"/>
+              </w:rPr>
+            </w:pPr>
+            <w:r>
+              <w:rPr>
+                <w:rFonts w:ascii="Courier New" w:hAnsi="Courier New" w:cs="Courier New"/>
+                <w:sz w:val="12"/>
+                <w:szCs w:val="12"/>
+              </w:rPr>
+              <w:t>[0, 0, 0, 0, 0, 0, 0, 0]</w:t>
+            </w:r>
+          </w:p>
+        </w:tc>
+      </w:tr>
+      <w:tr>
+        <w:trPr>
+          <w:trHeight w:val="92"/>
+        </w:trPr>
+        <w:tc>
+          <w:tcPr>
+            <w:tcW w:w="425" w:type="dxa"/>
+          </w:tcPr>
+          <w:p>
+            <w:pPr>
+              <w:spacing w:after="0"/>
+              <w:jc w:val="center"/>
+              <w:rPr>
+                <w:rFonts w:ascii="Courier New" w:hAnsi="Courier New" w:cs="Courier New"/>
+                <w:sz w:val="12"/>
+                <w:szCs w:val="12"/>
+              </w:rPr>
+            </w:pPr>
+            <w:r>
+              <w:rPr>
+                <w:rFonts w:ascii="Courier New" w:hAnsi="Courier New" w:cs="Courier New"/>
+                <w:sz w:val="12"/>
+                <w:szCs w:val="12"/>
+              </w:rPr>
+              <w:t>2</w:t>
+            </w:r>
+          </w:p>
+        </w:tc>
+        <w:tc>
+          <w:tcPr>
+            <w:tcW w:w="2552" w:type="dxa"/>
+          </w:tcPr>
+          <w:p>
+            <w:pPr>
+              <w:spacing w:after="0"/>
+              <w:jc w:val="center"/>
+              <w:rPr>
+                <w:rFonts w:ascii="Courier New" w:hAnsi="Courier New" w:cs="Courier New"/>
+                <w:sz w:val="12"/>
+                <w:szCs w:val="12"/>
+              </w:rPr>
+            </w:pPr>
+            <w:r>
+              <w:rPr>
+                <w:rFonts w:ascii="Courier New" w:hAnsi="Courier New" w:cs="Courier New"/>
+                <w:sz w:val="12"/>
+                <w:szCs w:val="12"/>
+              </w:rPr>
+              <w:t>[0, 0, 0, 0, 0, 0, 0, 0]</w:t>
+            </w:r>
+          </w:p>
+        </w:tc>
+      </w:tr>
+      <w:tr>
+        <w:trPr>
+          <w:trHeight w:val="37"/>
+        </w:trPr>
+        <w:tc>
+          <w:tcPr>
+            <w:tcW w:w="425" w:type="dxa"/>
+          </w:tcPr>
+          <w:p>
+            <w:pPr>
+              <w:spacing w:after="0"/>
+              <w:jc w:val="center"/>
+              <w:rPr>
+                <w:rFonts w:ascii="Courier New" w:hAnsi="Courier New" w:cs="Courier New"/>
+                <w:sz w:val="12"/>
+                <w:szCs w:val="12"/>
+              </w:rPr>
+            </w:pPr>
+            <w:r>
+              <w:rPr>
+                <w:rFonts w:ascii="Courier New" w:hAnsi="Courier New" w:cs="Courier New"/>
+                <w:sz w:val="12"/>
+                <w:szCs w:val="12"/>
+              </w:rPr>
+              <w:t>3</w:t>
+            </w:r>
+          </w:p>
+        </w:tc>
+        <w:tc>
+          <w:tcPr>
+            <w:tcW w:w="2552" w:type="dxa"/>
+          </w:tcPr>
+          <w:p>
+            <w:pPr>
+              <w:spacing w:after="0"/>
+              <w:jc w:val="center"/>
+              <w:rPr>
+                <w:rFonts w:ascii="Courier New" w:hAnsi="Courier New" w:cs="Courier New"/>
+                <w:sz w:val="12"/>
+                <w:szCs w:val="12"/>
+              </w:rPr>
+            </w:pPr>
+            <w:r>
+              <w:rPr>
+                <w:rFonts w:ascii="Courier New" w:hAnsi="Courier New" w:cs="Courier New"/>
+                <w:sz w:val="12"/>
+                <w:szCs w:val="12"/>
+              </w:rPr>
+              <w:t>[0, 0, 0, 0, 0, 0, 0, 0]</w:t>
+            </w:r>
+          </w:p>
+        </w:tc>
+      </w:tr>
+      <w:tr>
+        <w:trPr>
+          <w:trHeight w:val="53"/>
+        </w:trPr>
+        <w:tc>
+          <w:tcPr>
+            <w:tcW w:w="425" w:type="dxa"/>
+          </w:tcPr>
+          <w:p>
+            <w:pPr>
+              <w:spacing w:after="0"/>
+              <w:jc w:val="center"/>
+              <w:rPr>
+                <w:rFonts w:ascii="Courier New" w:hAnsi="Courier New" w:cs="Courier New"/>
+                <w:sz w:val="12"/>
+                <w:szCs w:val="12"/>
+              </w:rPr>
+            </w:pPr>
+            <w:r>
+              <w:rPr>
+                <w:rFonts w:ascii="Courier New" w:hAnsi="Courier New" w:cs="Courier New"/>
+                <w:sz w:val="12"/>
+                <w:szCs w:val="12"/>
+              </w:rPr>
+              <w:t>4</w:t>
+            </w:r>
+          </w:p>
+        </w:tc>
+        <w:tc>
+          <w:tcPr>
+            <w:tcW w:w="2552" w:type="dxa"/>
+          </w:tcPr>
+          <w:p>
+            <w:pPr>
+              <w:spacing w:after="0"/>
+              <w:jc w:val="center"/>
+              <w:rPr>
+                <w:rFonts w:ascii="Courier New" w:hAnsi="Courier New" w:cs="Courier New"/>
+                <w:sz w:val="12"/>
+                <w:szCs w:val="12"/>
+              </w:rPr>
+            </w:pPr>
+            <w:r>
+              <w:rPr>
+                <w:rFonts w:ascii="Courier New" w:hAnsi="Courier New" w:cs="Courier New"/>
+                <w:sz w:val="12"/>
+                <w:szCs w:val="12"/>
+              </w:rPr>
+              <w:t>[0, 0, 0, 0, 0, 0, 0, 0]</w:t>
+            </w:r>
+          </w:p>
+        </w:tc>
+      </w:tr>
+      <w:tr>
+        <w:trPr>
+          <w:trHeight w:val="37"/>
+        </w:trPr>
+        <w:tc>
+          <w:tcPr>
+            <w:tcW w:w="425" w:type="dxa"/>
+          </w:tcPr>
+          <w:p>
+            <w:pPr>
+              <w:spacing w:after="0"/>
+              <w:jc w:val="center"/>
+              <w:rPr>
+                <w:rFonts w:ascii="Courier New" w:hAnsi="Courier New" w:cs="Courier New"/>
+                <w:sz w:val="12"/>
+                <w:szCs w:val="12"/>
+              </w:rPr>
+            </w:pPr>
+            <w:r>
+              <w:rPr>
+                <w:rFonts w:ascii="Courier New" w:hAnsi="Courier New" w:cs="Courier New"/>
+                <w:sz w:val="12"/>
+                <w:szCs w:val="12"/>
+              </w:rPr>
+              <w:t>...</w:t>
+            </w:r>
+          </w:p>
+        </w:tc>
+        <w:tc>
+          <w:tcPr>
+            <w:tcW w:w="2552" w:type="dxa"/>
+          </w:tcPr>
+          <w:p>
+            <w:pPr>
+              <w:spacing w:after="0"/>
+              <w:jc w:val="center"/>
+              <w:rPr>
+                <w:rFonts w:ascii="Courier New" w:hAnsi="Courier New" w:cs="Courier New"/>
+                <w:sz w:val="12"/>
+                <w:szCs w:val="12"/>
+              </w:rPr>
+            </w:pPr>
+            <w:r>
+              <w:rPr>
+                <w:rFonts w:ascii="Courier New" w:hAnsi="Courier New" w:cs="Courier New"/>
+                <w:sz w:val="12"/>
+                <w:szCs w:val="12"/>
+              </w:rPr>
+              <w:t>...</w:t>
+            </w:r>
+          </w:p>
+        </w:tc>
+      </w:tr>
+      <w:tr>
+        <w:trPr>
+          <w:trHeight w:val="105"/>
+        </w:trPr>
+        <w:tc>
+          <w:tcPr>
+            <w:tcW w:w="425" w:type="dxa"/>
+          </w:tcPr>
+          <w:p>
+            <w:pPr>
+              <w:spacing w:after="0"/>
+              <w:jc w:val="center"/>
+              <w:rPr>
+                <w:rFonts w:ascii="Courier New" w:hAnsi="Courier New" w:cs="Courier New"/>
+                <w:sz w:val="12"/>
+                <w:szCs w:val="12"/>
+              </w:rPr>
+            </w:pPr>
+            <w:r>
+              <w:rPr>
+                <w:rFonts w:ascii="Courier New" w:hAnsi="Courier New" w:cs="Courier New"/>
+                <w:sz w:val="12"/>
+                <w:szCs w:val="12"/>
+              </w:rPr>
+              <w:t>8</w:t>
+            </w:r>
+            <w:r>
+              <w:rPr>
+                <w:rFonts w:ascii="Courier New" w:hAnsi="Courier New" w:cs="Courier New"/>
+                <w:sz w:val="12"/>
+                <w:szCs w:val="12"/>
+              </w:rPr>
+              <w:t>7</w:t>
+            </w:r>
+          </w:p>
+        </w:tc>
+        <w:tc>
+          <w:tcPr>
+            <w:tcW w:w="2552" w:type="dxa"/>
+          </w:tcPr>
+          <w:p>
+            <w:pPr>
+              <w:spacing w:after="0"/>
+              <w:jc w:val="center"/>
+              <w:rPr>
+                <w:rFonts w:ascii="Courier New" w:hAnsi="Courier New" w:cs="Courier New"/>
+                <w:sz w:val="12"/>
+                <w:szCs w:val="12"/>
+              </w:rPr>
+            </w:pPr>
+            <w:r>
+              <w:rPr>
+                <w:rFonts w:ascii="Courier New" w:hAnsi="Courier New" w:cs="Courier New"/>
+                <w:sz w:val="12"/>
+                <w:szCs w:val="12"/>
+              </w:rPr>
+              <w:t>[0, 0, 0, 0, 0, 0, 0, 0]</w:t>
+            </w:r>
+          </w:p>
+        </w:tc>
+      </w:tr>
+      <w:tr>
+        <w:trPr>
+          <w:trHeight w:val="37"/>
+        </w:trPr>
+        <w:tc>
+          <w:tcPr>
+            <w:tcW w:w="425" w:type="dxa"/>
+          </w:tcPr>
+          <w:p>
+            <w:pPr>
+              <w:spacing w:after="0"/>
+              <w:jc w:val="center"/>
+              <w:rPr>
+                <w:rFonts w:ascii="Courier New" w:hAnsi="Courier New" w:cs="Courier New"/>
+                <w:sz w:val="12"/>
+                <w:szCs w:val="12"/>
+              </w:rPr>
+            </w:pPr>
+            <w:r>
+              <w:rPr>
+                <w:rFonts w:ascii="Courier New" w:hAnsi="Courier New" w:cs="Courier New"/>
+                <w:sz w:val="12"/>
+                <w:szCs w:val="12"/>
+              </w:rPr>
+              <w:t>8</w:t>
+            </w:r>
+            <w:r>
+              <w:rPr>
+                <w:rFonts w:ascii="Courier New" w:hAnsi="Courier New" w:cs="Courier New"/>
+                <w:sz w:val="12"/>
+                <w:szCs w:val="12"/>
+              </w:rPr>
+              <w:t>8</w:t>
+            </w:r>
+          </w:p>
+        </w:tc>
+        <w:tc>
+          <w:tcPr>
+            <w:tcW w:w="2552" w:type="dxa"/>
+          </w:tcPr>
+          <w:p>
+            <w:pPr>
+              <w:spacing w:after="0"/>
+              <w:jc w:val="center"/>
+              <w:rPr>
+                <w:rFonts w:ascii="Courier New" w:hAnsi="Courier New" w:cs="Courier New"/>
+                <w:sz w:val="12"/>
+                <w:szCs w:val="12"/>
+              </w:rPr>
+            </w:pPr>
+            <w:r>
+              <w:rPr>
+                <w:rFonts w:ascii="Courier New" w:hAnsi="Courier New" w:cs="Courier New"/>
+                <w:sz w:val="12"/>
+                <w:szCs w:val="12"/>
+              </w:rPr>
+              <w:t>[0, 0, 0, 0, 0, 0, 0, 0]</w:t>
+            </w:r>
+          </w:p>
+        </w:tc>
+      </w:tr>
+      <w:tr>
+        <w:trPr>
+          <w:trHeight w:val="110"/>
+        </w:trPr>
+        <w:tc>
+          <w:tcPr>
+            <w:tcW w:w="425" w:type="dxa"/>
+          </w:tcPr>
+          <w:p>
+            <w:pPr>
+              <w:spacing w:after="0"/>
+              <w:jc w:val="center"/>
+              <w:rPr>
+                <w:rFonts w:ascii="Courier New" w:hAnsi="Courier New" w:cs="Courier New"/>
+                <w:sz w:val="12"/>
+                <w:szCs w:val="12"/>
+              </w:rPr>
+            </w:pPr>
+            <w:r>
+              <w:rPr>
+                <w:rFonts w:ascii="Courier New" w:hAnsi="Courier New" w:cs="Courier New"/>
+                <w:sz w:val="12"/>
+                <w:szCs w:val="12"/>
+              </w:rPr>
+              <w:t>8</w:t>
+            </w:r>
+            <w:r>
+              <w:rPr>
+                <w:rFonts w:ascii="Courier New" w:hAnsi="Courier New" w:cs="Courier New"/>
+                <w:sz w:val="12"/>
+                <w:szCs w:val="12"/>
+              </w:rPr>
+              <w:t>9</w:t>
+            </w:r>
+          </w:p>
+        </w:tc>
+        <w:tc>
+          <w:tcPr>
+            <w:tcW w:w="2552" w:type="dxa"/>
+          </w:tcPr>
+          <w:p>
+            <w:pPr>
+              <w:spacing w:after="0"/>
+              <w:jc w:val="center"/>
+              <w:rPr>
+                <w:rFonts w:ascii="Courier New" w:hAnsi="Courier New" w:cs="Courier New"/>
+                <w:sz w:val="12"/>
+                <w:szCs w:val="12"/>
+              </w:rPr>
+            </w:pPr>
+            <w:r>
+              <w:rPr>
+                <w:rFonts w:ascii="Courier New" w:hAnsi="Courier New" w:cs="Courier New"/>
+                <w:sz w:val="12"/>
+                <w:szCs w:val="12"/>
+              </w:rPr>
+              <w:t>[0, 0, 0, 0, 0, 0, 0, 0]</w:t>
+            </w:r>
+          </w:p>
+        </w:tc>
+      </w:tr>
+      <w:tr>
+        <w:trPr>
+          <w:trHeight w:val="121"/>
+        </w:trPr>
+        <w:tc>
+          <w:tcPr>
+            <w:tcW w:w="425" w:type="dxa"/>
+          </w:tcPr>
+          <w:p>
+            <w:pPr>
+              <w:spacing w:after="0"/>
+              <w:jc w:val="center"/>
+              <w:rPr>
+                <w:rFonts w:ascii="Courier New" w:hAnsi="Courier New" w:cs="Courier New"/>
+                <w:sz w:val="12"/>
+                <w:szCs w:val="12"/>
+              </w:rPr>
+            </w:pPr>
+            <w:r>
+              <w:rPr>
+                <w:rFonts w:ascii="Courier New" w:hAnsi="Courier New" w:cs="Courier New"/>
+                <w:sz w:val="12"/>
+                <w:szCs w:val="12"/>
+              </w:rPr>
+              <w:t>9</w:t>
+            </w:r>
+            <w:r>
+              <w:rPr>
+                <w:rFonts w:ascii="Courier New" w:hAnsi="Courier New" w:cs="Courier New"/>
+                <w:sz w:val="12"/>
+                <w:szCs w:val="12"/>
+              </w:rPr>
+              <w:t>0</w:t>
+            </w:r>
+          </w:p>
+        </w:tc>
+        <w:tc>
+          <w:tcPr>
+            <w:tcW w:w="2552" w:type="dxa"/>
+          </w:tcPr>
+          <w:p>
+            <w:pPr>
+              <w:spacing w:after="0"/>
+              <w:jc w:val="center"/>
+              <w:rPr>
+                <w:rFonts w:ascii="Courier New" w:hAnsi="Courier New" w:cs="Courier New"/>
+                <w:sz w:val="12"/>
+                <w:szCs w:val="12"/>
+              </w:rPr>
+            </w:pPr>
+            <w:r>
+              <w:rPr>
+                <w:rFonts w:ascii="Courier New" w:hAnsi="Courier New" w:cs="Courier New"/>
+                <w:sz w:val="12"/>
+                <w:szCs w:val="12"/>
+              </w:rPr>
+              <w:t>[0, 0, 0, 0, 0, 0, 0, 0]</w:t>
+            </w:r>
+          </w:p>
+        </w:tc>
+      </w:tr>
+      <w:tr>
+        <w:trPr>
+          <w:trHeight w:val="116"/>
+        </w:trPr>
+        <w:tc>
+          <w:tcPr>
+            <w:tcW w:w="425" w:type="dxa"/>
+          </w:tcPr>
+          <w:p>
+            <w:pPr>
+              <w:spacing w:after="0"/>
+              <w:jc w:val="center"/>
+              <w:rPr>
+                <w:rFonts w:ascii="Courier New" w:hAnsi="Courier New" w:cs="Courier New"/>
+                <w:sz w:val="12"/>
+                <w:szCs w:val="12"/>
+              </w:rPr>
+            </w:pPr>
+            <w:r>
+              <w:rPr>
+                <w:rFonts w:ascii="Courier New" w:hAnsi="Courier New" w:cs="Courier New"/>
+                <w:sz w:val="12"/>
+                <w:szCs w:val="12"/>
+              </w:rPr>
+              <w:t>9</w:t>
+            </w:r>
+            <w:r>
+              <w:rPr>
+                <w:rFonts w:ascii="Courier New" w:hAnsi="Courier New" w:cs="Courier New"/>
+                <w:sz w:val="12"/>
+                <w:szCs w:val="12"/>
+              </w:rPr>
+              <w:t>1</w:t>
+            </w:r>
+          </w:p>
+        </w:tc>
+        <w:tc>
+          <w:tcPr>
+            <w:tcW w:w="2552" w:type="dxa"/>
+          </w:tcPr>
+          <w:p>
+            <w:pPr>
+              <w:spacing w:after="0"/>
+              <w:jc w:val="center"/>
+              <w:rPr>
+                <w:rFonts w:ascii="Courier New" w:hAnsi="Courier New" w:cs="Courier New"/>
+                <w:sz w:val="12"/>
+                <w:szCs w:val="12"/>
+              </w:rPr>
+            </w:pPr>
+            <w:r>
+              <w:rPr>
+                <w:rFonts w:ascii="Courier New" w:hAnsi="Courier New" w:cs="Courier New"/>
+                <w:sz w:val="12"/>
+                <w:szCs w:val="12"/>
+              </w:rPr>
+              <w:t>[0, 0, 0, 0, 0, 0, 0, 0]</w:t>
+            </w:r>
+          </w:p>
+        </w:tc>
+      </w:tr>
+      <w:tr>
+        <w:trPr>
+          <w:trHeight w:val="82"/>
+        </w:trPr>
+        <w:tc>
+          <w:tcPr>
+            <w:tcW w:w="2977" w:type="dxa"/>
+            <w:gridSpan w:val="2"/>
+          </w:tcPr>
+          <w:p>
+            <w:pPr>
+              <w:spacing w:after="0"/>
+              <w:ind w:left="77"/>
+              <w:rPr>
+                <w:rFonts w:ascii="Courier New" w:hAnsi="Courier New" w:cs="Courier New"/>
+                <w:sz w:val="12"/>
+                <w:szCs w:val="12"/>
+              </w:rPr>
+            </w:pPr>
+            <w:r>
+              <w:rPr>
+                <w:rFonts w:ascii="Courier New" w:hAnsi="Courier New" w:cs="Courier New"/>
+                <w:sz w:val="12"/>
+                <w:szCs w:val="12"/>
+              </w:rPr>
+              <w:t>[</w:t>
+            </w:r>
+            <w:r>
+              <w:rPr>
+                <w:rFonts w:ascii="Courier New" w:hAnsi="Courier New" w:cs="Courier New"/>
+                <w:sz w:val="12"/>
+                <w:szCs w:val="12"/>
+              </w:rPr>
+              <w:t>9</w:t>
+            </w:r>
+            <w:r>
+              <w:rPr>
+                <w:rFonts w:ascii="Courier New" w:hAnsi="Courier New" w:cs="Courier New"/>
+                <w:sz w:val="12"/>
+                <w:szCs w:val="12"/>
+              </w:rPr>
+              <w:t xml:space="preserve">2 rows x </w:t>
+            </w:r>
+            <w:r>
+              <w:rPr>
+                <w:rFonts w:ascii="Courier New" w:hAnsi="Courier New" w:cs="Courier New"/>
+                <w:sz w:val="12"/>
+                <w:szCs w:val="12"/>
+              </w:rPr>
+              <w:t>1</w:t>
+            </w:r>
+            <w:r>
+              <w:rPr>
+                <w:rFonts w:ascii="Courier New" w:hAnsi="Courier New" w:cs="Courier New"/>
+                <w:sz w:val="12"/>
+                <w:szCs w:val="12"/>
+              </w:rPr>
+              <w:t xml:space="preserve"> </w:t>
+            </w:r>
+            <w:proofErr w:type="spellStart"/>
+            <w:r>
+              <w:rPr>
+                <w:rFonts w:ascii="Courier New" w:hAnsi="Courier New" w:cs="Courier New"/>
+                <w:sz w:val="12"/>
+                <w:szCs w:val="12"/>
+              </w:rPr>
+              <w:t>column</w:t>
+            </w:r>
+            <w:proofErr w:type="spellEnd"/>
+            <w:r>
+              <w:rPr>
+                <w:rFonts w:ascii="Courier New" w:hAnsi="Courier New" w:cs="Courier New"/>
+                <w:sz w:val="12"/>
+                <w:szCs w:val="12"/>
+              </w:rPr>
+              <w:t>]</w:t>
+            </w:r>
+          </w:p>
+        </w:tc>
+      </w:tr>
+    </w:tbl>
+    <w:p>
+      <w:pPr>
+        <w:spacing w:before="120" w:after="0" w:line="240" w:lineRule="auto"/>
+        <w:ind w:firstLine="425"/>
+        <w:jc w:val="both"/>
+        <w:rPr>
+          <w:rFonts w:ascii="Times New Roman" w:hAnsi="Times New Roman" w:cs="Times New Roman"/>
+          <w:sz w:val="24"/>
+          <w:szCs w:val="24"/>
+        </w:rPr>
+      </w:pPr>
+    </w:p>
+    <w:p>
+      <w:pPr>
+        <w:spacing w:before="120" w:after="0" w:line="240" w:lineRule="auto"/>
+        <w:ind w:firstLine="425"/>
+        <w:jc w:val="both"/>
+        <w:rPr>
+          <w:rFonts w:ascii="Times New Roman" w:hAnsi="Times New Roman" w:cs="Times New Roman"/>
+          <w:sz w:val="24"/>
+          <w:szCs w:val="24"/>
+        </w:rPr>
+      </w:pPr>
+      <w:r>
+        <w:rPr>
+          <w:rFonts w:ascii="Times New Roman" w:hAnsi="Times New Roman" w:cs="Times New Roman"/>
+          <w:sz w:val="24"/>
+          <w:szCs w:val="24"/>
+        </w:rPr>
+        <w:t>Duas soluções possíveis encontradas, representadas graficamente num editor de tabuleiros de xadrez online:</w:t>
+      </w:r>
+    </w:p>
+    <w:p>
+      <w:pPr>
+        <w:pStyle w:val="PargrafodaLista"/>
+        <w:numPr>
+          <w:ilvl w:val="0"/>
+          <w:numId w:val="6"/>
+        </w:numPr>
+        <w:spacing w:before="120" w:after="0" w:line="240" w:lineRule="auto"/>
+        <w:ind w:left="431" w:hanging="210"/>
+        <w:jc w:val="both"/>
+        <w:rPr>
+          <w:rFonts w:ascii="Times New Roman" w:hAnsi="Times New Roman" w:cs="Times New Roman"/>
+          <w:sz w:val="24"/>
+          <w:szCs w:val="24"/>
+        </w:rPr>
+      </w:pPr>
+      <w:r>
+        <w:rPr>
+          <w:rFonts w:ascii="Times New Roman" w:hAnsi="Times New Roman" w:cs="Times New Roman"/>
+          <w:sz w:val="24"/>
+          <w:szCs w:val="24"/>
+        </w:rPr>
+        <w:t>Soluç</w:t>
+      </w:r>
+      <w:r>
+        <w:rPr>
+          <w:rFonts w:ascii="Times New Roman" w:hAnsi="Times New Roman" w:cs="Times New Roman"/>
+          <w:sz w:val="24"/>
+          <w:szCs w:val="24"/>
+        </w:rPr>
+        <w:t>ões</w:t>
+      </w:r>
+    </w:p>
+    <w:p>
+      <w:pPr>
+        <w:tabs>
+          <w:tab w:val="left" w:pos="2268"/>
+        </w:tabs>
+        <w:spacing w:before="120" w:after="0" w:line="240" w:lineRule="auto"/>
+        <w:ind w:left="-142" w:right="-145"/>
+        <w:jc w:val="both"/>
+        <w:rPr>
+          <w:rFonts w:ascii="Times New Roman" w:hAnsi="Times New Roman" w:cs="Times New Roman"/>
+          <w:sz w:val="24"/>
+          <w:szCs w:val="24"/>
+        </w:rPr>
+      </w:pPr>
+      <w:r>
+        <w:rPr>
+          <w:rFonts w:ascii="Times New Roman" w:hAnsi="Times New Roman" w:cs="Times New Roman"/>
+          <w:sz w:val="24"/>
+          <w:szCs w:val="24"/>
+        </w:rPr>
+        <w:drawing>
+          <wp:inline distT="0" distB="0" distL="0" distR="0" wp14:anchorId="78713499" wp14:editId="7F5F0CAB">
+            <wp:extent cx="1288800" cy="1296000"/>
+            <wp:effectExtent l="0" t="0" r="6985" b="0"/>
+            <wp:docPr id="1811140707" name="Imagem 1" descr="Gráfico, Gráfico de mapa de árvore&#10;&#10;Descrição gerada automaticamente"/>
+            <wp:cNvGraphicFramePr>
+              <a:graphicFrameLocks xmlns:a="http://schemas.openxmlformats.org/drawingml/2006/main" noChangeAspect="1"/>
+            </wp:cNvGraphicFramePr>
+            <a:graphic xmlns:a="http://schemas.openxmlformats.org/drawingml/2006/main">
+              <a:graphicData uri="http://schemas.openxmlformats.org/drawingml/2006/picture">
+                <pic:pic xmlns:pic="http://schemas.openxmlformats.org/drawingml/2006/picture">
+                  <pic:nvPicPr>
+                    <pic:cNvPr id="1811140707" name="Imagem 1" descr="Gráfico, Gráfico de mapa de árvore&#10;&#10;Descrição gerada automaticamente"/>
+                    <pic:cNvPicPr/>
+                  </pic:nvPicPr>
+                  <pic:blipFill>
+                    <a:blip r:embed="rId29"/>
+                    <a:stretch>
+                      <a:fillRect/>
+                    </a:stretch>
+                  </pic:blipFill>
+                  <pic:spPr>
+                    <a:xfrm>
+                      <a:off x="0" y="0"/>
+                      <a:ext cx="1288800" cy="1296000"/>
+                    </a:xfrm>
+                    <a:prstGeom prst="rect">
+                      <a:avLst/>
+                    </a:prstGeom>
+                  </pic:spPr>
+                </pic:pic>
+              </a:graphicData>
+            </a:graphic>
+          </wp:inline>
+        </w:drawing>
+      </w:r>
+      <w:r>
+        <w:rPr>
+          <w:rFonts w:ascii="Times New Roman" w:hAnsi="Times New Roman" w:cs="Times New Roman"/>
+          <w:sz w:val="24"/>
+          <w:szCs w:val="24"/>
+        </w:rPr>
+        <w:tab/>
+      </w:r>
+      <w:r>
+        <w:rPr>
+          <w:rFonts w:ascii="Times New Roman" w:hAnsi="Times New Roman" w:cs="Times New Roman"/>
+          <w:sz w:val="24"/>
+          <w:szCs w:val="24"/>
+        </w:rPr>
+        <w:drawing>
+          <wp:inline distT="0" distB="0" distL="0" distR="0" wp14:anchorId="6B6FF094" wp14:editId="406D3D86">
+            <wp:extent cx="1288800" cy="1296000"/>
+            <wp:effectExtent l="0" t="0" r="6985" b="0"/>
+            <wp:docPr id="375883951" name="Imagem 1" descr="Gráfico, Gráfico de mapa de árvore&#10;&#10;Descrição gerada automaticamente"/>
+            <wp:cNvGraphicFramePr>
+              <a:graphicFrameLocks xmlns:a="http://schemas.openxmlformats.org/drawingml/2006/main" noChangeAspect="1"/>
+            </wp:cNvGraphicFramePr>
+            <a:graphic xmlns:a="http://schemas.openxmlformats.org/drawingml/2006/main">
+              <a:graphicData uri="http://schemas.openxmlformats.org/drawingml/2006/picture">
+                <pic:pic xmlns:pic="http://schemas.openxmlformats.org/drawingml/2006/picture">
+                  <pic:nvPicPr>
+                    <pic:cNvPr id="1850714242" name="Imagem 1" descr="Gráfico, Gráfico de mapa de árvore&#10;&#10;Descrição gerada automaticamente"/>
+                    <pic:cNvPicPr/>
+                  </pic:nvPicPr>
+                  <pic:blipFill>
+                    <a:blip r:embed="rId30"/>
+                    <a:stretch>
+                      <a:fillRect/>
+                    </a:stretch>
+                  </pic:blipFill>
+                  <pic:spPr>
+                    <a:xfrm>
+                      <a:off x="0" y="0"/>
+                      <a:ext cx="1288800" cy="1296000"/>
+                    </a:xfrm>
+                    <a:prstGeom prst="rect">
+                      <a:avLst/>
+                    </a:prstGeom>
+                  </pic:spPr>
+                </pic:pic>
+              </a:graphicData>
+            </a:graphic>
+          </wp:inline>
+        </w:drawing>
+      </w:r>
+    </w:p>
+    <w:p>
+      <w:pPr>
+        <w:tabs>
+          <w:tab w:val="left" w:pos="2268"/>
+        </w:tabs>
+        <w:spacing w:before="120" w:after="0" w:line="240" w:lineRule="auto"/>
+        <w:ind w:left="-142" w:right="-145"/>
+        <w:jc w:val="both"/>
+        <w:rPr>
+          <w:rFonts w:ascii="Times New Roman" w:hAnsi="Times New Roman" w:cs="Times New Roman"/>
+          <w:sz w:val="24"/>
+          <w:szCs w:val="24"/>
+        </w:rPr>
+      </w:pPr>
+      <w:r>
+        <w:rPr>
+          <w:rFonts w:ascii="Times New Roman" w:hAnsi="Times New Roman" w:cs="Times New Roman"/>
+          <w:sz w:val="24"/>
+          <w:szCs w:val="24"/>
+        </w:rPr>
+        <w:t>[ 2, 4, 6, 8, 3, 1, 7, 5 ]</w:t>
+      </w:r>
+      <w:r>
+        <w:rPr>
+          <w:rFonts w:ascii="Times New Roman" w:hAnsi="Times New Roman" w:cs="Times New Roman"/>
+          <w:sz w:val="24"/>
+          <w:szCs w:val="24"/>
+        </w:rPr>
+        <w:tab/>
+        <w:t>[ 8, 2, 4, 1, 7, 5, 3, 6 ]</w:t>
+      </w:r>
+    </w:p>
+    <w:p>
+      <w:pPr>
+        <w:spacing w:before="120" w:after="0" w:line="240" w:lineRule="auto"/>
+        <w:jc w:val="both"/>
+        <w:rPr>
+          <w:rFonts w:ascii="Times New Roman" w:hAnsi="Times New Roman" w:cs="Times New Roman"/>
+          <w:sz w:val="24"/>
+          <w:szCs w:val="24"/>
+        </w:rPr>
+      </w:pPr>
+    </w:p>
+    <w:p>
+      <w:pPr>
+        <w:spacing w:before="120" w:after="0" w:line="240" w:lineRule="auto"/>
+        <w:jc w:val="both"/>
+        <w:rPr>
+          <w:rFonts w:ascii="Times New Roman" w:hAnsi="Times New Roman" w:cs="Times New Roman"/>
+          <w:sz w:val="24"/>
+          <w:szCs w:val="24"/>
+        </w:rPr>
+      </w:pPr>
+    </w:p>
+    <w:p>
+      <w:pPr>
+        <w:spacing w:before="120" w:after="0" w:line="240" w:lineRule="auto"/>
+        <w:jc w:val="both"/>
+        <w:rPr>
+          <w:rFonts w:ascii="Times New Roman" w:hAnsi="Times New Roman" w:cs="Times New Roman"/>
+          <w:sz w:val="24"/>
+          <w:szCs w:val="24"/>
+        </w:rPr>
+      </w:pPr>
     </w:p>
     <w:p>
       <w:pPr>
@@ -9604,7 +10333,15 @@
           <w:sz w:val="24"/>
           <w:szCs w:val="24"/>
         </w:rPr>
-        <w:t xml:space="preserve"> em todas as execuções</w:t>
+        <w:t xml:space="preserve"> em todas as </w:t>
+      </w:r>
+      <w:r>
+        <w:rPr>
+          <w:rFonts w:ascii="Times New Roman" w:hAnsi="Times New Roman" w:cs="Times New Roman"/>
+          <w:sz w:val="24"/>
+          <w:szCs w:val="24"/>
+        </w:rPr>
+        <w:t>rodadas</w:t>
       </w:r>
       <w:r>
         <w:rPr>
@@ -9628,33 +10365,23 @@
           <w:sz w:val="24"/>
           <w:szCs w:val="24"/>
         </w:rPr>
-        <w:t xml:space="preserve">, apesar de que, em algumas funções, ele ficou </w:t>
-      </w:r>
-      <w:r>
-        <w:rPr>
-          <w:rFonts w:ascii="Times New Roman" w:hAnsi="Times New Roman" w:cs="Times New Roman"/>
-          <w:sz w:val="24"/>
-          <w:szCs w:val="24"/>
-        </w:rPr>
-        <w:t xml:space="preserve">preso em um ótimo local. O algoritmo com menos acertos, o  pior por assim dizer, foi o HC Hill </w:t>
-      </w:r>
-      <w:proofErr w:type="spellStart"/>
-      <w:r>
-        <w:rPr>
-          <w:rFonts w:ascii="Times New Roman" w:hAnsi="Times New Roman" w:cs="Times New Roman"/>
-          <w:sz w:val="24"/>
-          <w:szCs w:val="24"/>
-        </w:rPr>
-        <w:t>Climbing</w:t>
-      </w:r>
-      <w:proofErr w:type="spellEnd"/>
-      <w:r>
-        <w:rPr>
-          <w:rFonts w:ascii="Times New Roman" w:hAnsi="Times New Roman" w:cs="Times New Roman"/>
-          <w:sz w:val="24"/>
-          <w:szCs w:val="24"/>
-        </w:rPr>
-        <w:t xml:space="preserve"> – Subida da encosta, que só conseguiu encontrar o ótimo de uma função (Função 1), por ela ser a única função unimodal do problema.</w:t>
+        <w:t xml:space="preserve">, apesar de que, em algumas funções, ele ficou preso em um ótimo local. O algoritmo com menos acertos, o  pior </w:t>
+      </w:r>
+      <w:r>
+        <w:rPr>
+          <w:rFonts w:ascii="Times New Roman" w:hAnsi="Times New Roman" w:cs="Times New Roman"/>
+          <w:sz w:val="24"/>
+          <w:szCs w:val="24"/>
+        </w:rPr>
+        <w:t xml:space="preserve">de todos </w:t>
+      </w:r>
+      <w:r>
+        <w:rPr>
+          <w:rFonts w:ascii="Times New Roman" w:hAnsi="Times New Roman" w:cs="Times New Roman"/>
+          <w:sz w:val="24"/>
+          <w:szCs w:val="24"/>
+        </w:rPr>
+        <w:t>por assim dizer, foi o HC Hill Climbing – Subida da encosta, que só conseguiu encontrar o ótimo de uma função (Função 1), por ela ser a única função unimodal do problema.</w:t>
       </w:r>
     </w:p>
     <w:p>
@@ -9714,32 +10441,39 @@
           <w:sz w:val="24"/>
           <w:szCs w:val="24"/>
         </w:rPr>
-        <w:t>a conclusão foi que</w:t>
-      </w:r>
-      <w:r>
-        <w:rPr>
-          <w:rFonts w:ascii="Times New Roman" w:hAnsi="Times New Roman" w:cs="Times New Roman"/>
-          <w:sz w:val="24"/>
-          <w:szCs w:val="24"/>
-        </w:rPr>
-        <w:t xml:space="preserve"> </w:t>
-      </w:r>
-      <w:r>
-        <w:rPr>
-          <w:rFonts w:ascii="Times New Roman" w:hAnsi="Times New Roman" w:cs="Times New Roman"/>
-          <w:sz w:val="24"/>
-          <w:szCs w:val="24"/>
-          <w:highlight w:val="yellow"/>
-        </w:rPr>
-        <w:t>_________</w:t>
-      </w:r>
-      <w:r>
-        <w:rPr>
-          <w:rFonts w:ascii="Times New Roman" w:hAnsi="Times New Roman" w:cs="Times New Roman"/>
-          <w:sz w:val="24"/>
-          <w:szCs w:val="24"/>
-        </w:rPr>
-        <w:t>.</w:t>
+        <w:t>é</w:t>
+      </w:r>
+      <w:r>
+        <w:rPr>
+          <w:rFonts w:ascii="Times New Roman" w:hAnsi="Times New Roman" w:cs="Times New Roman"/>
+          <w:sz w:val="24"/>
+          <w:szCs w:val="24"/>
+        </w:rPr>
+        <w:t xml:space="preserve"> possível encontrar 92 soluções; </w:t>
+      </w:r>
+      <w:r>
+        <w:rPr>
+          <w:rFonts w:ascii="Times New Roman" w:hAnsi="Times New Roman" w:cs="Times New Roman"/>
+          <w:sz w:val="24"/>
+          <w:szCs w:val="24"/>
+        </w:rPr>
+        <w:t>se</w:t>
+      </w:r>
+      <w:r>
+        <w:rPr>
+          <w:rFonts w:ascii="Times New Roman" w:hAnsi="Times New Roman" w:cs="Times New Roman"/>
+          <w:sz w:val="24"/>
+          <w:szCs w:val="24"/>
+        </w:rPr>
+        <w:t>ndo 12 distintas e as demais por meio de rotação e reflexão no tabuleiro.</w:t>
+      </w:r>
+      <w:r>
+        <w:rPr>
+          <w:rFonts w:ascii="Times New Roman" w:hAnsi="Times New Roman" w:cs="Times New Roman"/>
+          <w:sz w:val="24"/>
+          <w:szCs w:val="24"/>
+        </w:rPr>
+        <w:t xml:space="preserve"> O custo computacional para conseguir encontrar todas as 92 soluções foi de ____.</w:t>
       </w:r>
     </w:p>
     <w:p>
@@ -9805,25 +10539,7 @@
           <w:sz w:val="24"/>
           <w:szCs w:val="24"/>
         </w:rPr>
-        <w:t xml:space="preserve">Russell, Stuart J.; </w:t>
-      </w:r>
-      <w:proofErr w:type="spellStart"/>
-      <w:r>
-        <w:rPr>
-          <w:rFonts w:ascii="Times New Roman" w:hAnsi="Times New Roman" w:cs="Times New Roman"/>
-          <w:sz w:val="24"/>
-          <w:szCs w:val="24"/>
-        </w:rPr>
-        <w:t>Norvig</w:t>
-      </w:r>
-      <w:proofErr w:type="spellEnd"/>
-      <w:r>
-        <w:rPr>
-          <w:rFonts w:ascii="Times New Roman" w:hAnsi="Times New Roman" w:cs="Times New Roman"/>
-          <w:sz w:val="24"/>
-          <w:szCs w:val="24"/>
-        </w:rPr>
-        <w:t xml:space="preserve">, Peter; </w:t>
+        <w:t xml:space="preserve">Russell, Stuart J.; Norvig, Peter; </w:t>
       </w:r>
       <w:r>
         <w:rPr>
@@ -9860,25 +10576,7 @@
           <w:sz w:val="24"/>
           <w:szCs w:val="24"/>
         </w:rPr>
-        <w:t xml:space="preserve">Souza Barbosa, Paulo </w:t>
-      </w:r>
-      <w:proofErr w:type="spellStart"/>
-      <w:r>
-        <w:rPr>
-          <w:rFonts w:ascii="Times New Roman" w:hAnsi="Times New Roman" w:cs="Times New Roman"/>
-          <w:sz w:val="24"/>
-          <w:szCs w:val="24"/>
-        </w:rPr>
-        <w:t>Cirillo</w:t>
-      </w:r>
-      <w:proofErr w:type="spellEnd"/>
-      <w:r>
-        <w:rPr>
-          <w:rFonts w:ascii="Times New Roman" w:hAnsi="Times New Roman" w:cs="Times New Roman"/>
-          <w:sz w:val="24"/>
-          <w:szCs w:val="24"/>
-        </w:rPr>
-        <w:t xml:space="preserve">; </w:t>
+        <w:t xml:space="preserve">Souza Barbosa, Paulo Cirillo; </w:t>
       </w:r>
       <w:r>
         <w:rPr>
@@ -9905,6 +10603,98 @@
           <w:szCs w:val="24"/>
         </w:rPr>
         <w:t>, 2024.1</w:t>
+      </w:r>
+    </w:p>
+    <w:p>
+      <w:pPr>
+        <w:spacing w:after="120" w:line="240" w:lineRule="auto"/>
+        <w:jc w:val="both"/>
+        <w:rPr>
+          <w:rFonts w:ascii="Times New Roman" w:hAnsi="Times New Roman" w:cs="Times New Roman"/>
+          <w:sz w:val="24"/>
+          <w:szCs w:val="24"/>
+          <w:u w:val="single"/>
+        </w:rPr>
+      </w:pPr>
+      <w:r>
+        <w:rPr>
+          <w:rFonts w:ascii="Times New Roman" w:hAnsi="Times New Roman" w:cs="Times New Roman"/>
+          <w:sz w:val="24"/>
+          <w:szCs w:val="24"/>
+        </w:rPr>
+        <w:t>Duplessis, Thibault</w:t>
+      </w:r>
+      <w:r>
+        <w:rPr>
+          <w:rFonts w:ascii="Times New Roman" w:hAnsi="Times New Roman" w:cs="Times New Roman"/>
+          <w:sz w:val="24"/>
+          <w:szCs w:val="24"/>
+        </w:rPr>
+        <w:t xml:space="preserve">; </w:t>
+      </w:r>
+      <w:r>
+        <w:rPr>
+          <w:rFonts w:ascii="Times New Roman" w:hAnsi="Times New Roman" w:cs="Times New Roman"/>
+          <w:b/>
+          <w:bCs/>
+          <w:sz w:val="24"/>
+          <w:szCs w:val="24"/>
+        </w:rPr>
+        <w:t>X</w:t>
+      </w:r>
+      <w:r>
+        <w:rPr>
+          <w:rFonts w:ascii="Times New Roman" w:hAnsi="Times New Roman" w:cs="Times New Roman"/>
+          <w:b/>
+          <w:bCs/>
+          <w:sz w:val="24"/>
+          <w:szCs w:val="24"/>
+        </w:rPr>
+        <w:t>adrez online</w:t>
+      </w:r>
+      <w:r>
+        <w:rPr>
+          <w:rFonts w:ascii="Times New Roman" w:hAnsi="Times New Roman" w:cs="Times New Roman"/>
+          <w:b/>
+          <w:bCs/>
+          <w:sz w:val="24"/>
+          <w:szCs w:val="24"/>
+        </w:rPr>
+        <w:t>:</w:t>
+      </w:r>
+      <w:r>
+        <w:rPr>
+          <w:rFonts w:ascii="Times New Roman" w:hAnsi="Times New Roman" w:cs="Times New Roman"/>
+          <w:b/>
+          <w:bCs/>
+          <w:sz w:val="24"/>
+          <w:szCs w:val="24"/>
+        </w:rPr>
+        <w:t xml:space="preserve"> Editor de tabuleiro.</w:t>
+      </w:r>
+      <w:r>
+        <w:rPr>
+          <w:rFonts w:ascii="Times New Roman" w:hAnsi="Times New Roman" w:cs="Times New Roman"/>
+          <w:sz w:val="24"/>
+          <w:szCs w:val="24"/>
+        </w:rPr>
+        <w:t xml:space="preserve"> Disponível em: &lt;</w:t>
+      </w:r>
+      <w:r>
+        <w:rPr>
+          <w:rFonts w:ascii="Times New Roman" w:hAnsi="Times New Roman" w:cs="Times New Roman"/>
+          <w:sz w:val="24"/>
+          <w:szCs w:val="24"/>
+        </w:rPr>
+        <w:t>http://pt.chesster.ru/editor</w:t>
+      </w:r>
+      <w:r>
+        <w:rPr>
+          <w:rFonts w:ascii="Times New Roman" w:hAnsi="Times New Roman" w:cs="Times New Roman"/>
+          <w:sz w:val="24"/>
+          <w:szCs w:val="24"/>
+        </w:rPr>
+        <w:t>&gt;. Acessado em: 19 mar 2024.</w:t>
       </w:r>
     </w:p>
     <w:p>
@@ -9930,7 +10720,7 @@
           <w:sz w:val="24"/>
           <w:szCs w:val="24"/>
         </w:rPr>
-        <w:t>teste</w:t>
+        <w:t xml:space="preserve"> </w:t>
       </w:r>
     </w:p>
     <w:p>
@@ -9948,7 +10738,7 @@
           <w:sz w:val="24"/>
           <w:szCs w:val="24"/>
         </w:rPr>
-        <w:t>teste</w:t>
+        <w:t xml:space="preserve"> </w:t>
       </w:r>
     </w:p>
     <w:sectPr>
@@ -10955,7 +11745,7 @@
   <w:style w:type="paragraph" w:default="1" w:styleId="Normal">
     <w:name w:val="Normal"/>
     <w:qFormat/>
-    <w:rsid w:val="001D00A3"/>
+    <w:rsid w:val="00AD0EFA"/>
   </w:style>
   <w:style w:type="paragraph" w:styleId="Ttulo1">
     <w:name w:val="heading 1"/>
@@ -11473,6 +12263,29 @@
       <w:spacing w:val="5"/>
     </w:rPr>
   </w:style>
+  <w:style w:type="character" w:styleId="Hyperlink">
+    <w:name w:val="Hyperlink"/>
+    <w:basedOn w:val="Fontepargpadro"/>
+    <w:uiPriority w:val="99"/>
+    <w:unhideWhenUsed/>
+    <w:rsid w:val="00902B4D"/>
+    <w:rPr>
+      <w:color w:val="467886" w:themeColor="hyperlink"/>
+      <w:u w:val="single"/>
+    </w:rPr>
+  </w:style>
+  <w:style w:type="character" w:styleId="MenoPendente">
+    <w:name w:val="Unresolved Mention"/>
+    <w:basedOn w:val="Fontepargpadro"/>
+    <w:uiPriority w:val="99"/>
+    <w:semiHidden/>
+    <w:unhideWhenUsed/>
+    <w:rsid w:val="00902B4D"/>
+    <w:rPr>
+      <w:color w:val="605E5C"/>
+      <w:shd w:val="clear" w:color="auto" w:fill="E1DFDD"/>
+    </w:rPr>
+  </w:style>
 </w:styles>
 </file>
 

</xml_diff>